<commit_message>
mexer no relatorio e conections
coloquei o miniprojeto no servidor de labmm
</commit_message>
<xml_diff>
--- a/relatorio/2425_BDTSS_RelatorioMiniprojeto_template.docx
+++ b/relatorio/2425_BDTSS_RelatorioMiniprojeto_template.docx
@@ -90,12 +90,6 @@
     <w:p>
       <w:pPr>
         <w:spacing w:before="120"/>
-        <w:rPr>
-          <w:i/>
-          <w:iCs/>
-          <w:sz w:val="21"/>
-          <w:szCs w:val="21"/>
-        </w:rPr>
       </w:pPr>
       <w:r>
         <w:rPr>
@@ -119,15 +113,20 @@
         <w:r>
           <w:rPr>
             <w:rStyle w:val="Hiperligao"/>
-            <w:i/>
-            <w:iCs/>
-            <w:sz w:val="21"/>
-            <w:szCs w:val="21"/>
-            <w:highlight w:val="yellow"/>
           </w:rPr>
-          <w:t>https://labmm.clients.ua.pt/deca_24_bdtss/deca_24_BDTSS_p/</w:t>
+          <w:t>https://labmm.clients.ua.pt/deca_25_BDTSS/deca_25_BDTSS_34/</w:t>
         </w:r>
       </w:hyperlink>
+    </w:p>
+    <w:p>
+      <w:pPr>
+        <w:rPr>
+          <w:i/>
+          <w:iCs/>
+          <w:sz w:val="21"/>
+          <w:szCs w:val="21"/>
+        </w:rPr>
+      </w:pPr>
       <w:r>
         <w:rPr>
           <w:i/>
@@ -135,10 +134,21 @@
           <w:sz w:val="21"/>
           <w:szCs w:val="21"/>
         </w:rPr>
-        <w:t xml:space="preserve"> </w:t>
+        <w:t xml:space="preserve">URL do GitHub: </w:t>
       </w:r>
+      <w:hyperlink r:id="rId10" w:history="1">
+        <w:r>
+          <w:rPr>
+            <w:rStyle w:val="Hiperligao"/>
+            <w:i/>
+            <w:iCs/>
+            <w:sz w:val="21"/>
+            <w:szCs w:val="21"/>
+          </w:rPr>
+          <w:t>https://github.com/Tiagos121/Miniprojeto_BDTSS.git</w:t>
+        </w:r>
+      </w:hyperlink>
     </w:p>
-    <w:p/>
     <w:p>
       <w:pPr>
         <w:pStyle w:val="Ttulo1"/>
@@ -158,13 +168,19 @@
     </w:p>
     <w:p>
       <w:r>
-        <w:t xml:space="preserve">Este relatório apresenta o trabalho desenvolvido no âmbito do </w:t>
+        <w:t>Este relatório apresenta o trabalho desenvolvido no âmbito do miniprojecto da unidade curricular</w:t>
       </w:r>
       <w:r>
-        <w:t>miniprojecto</w:t>
+        <w:t xml:space="preserve"> de BDTSS</w:t>
       </w:r>
       <w:r>
-        <w:t xml:space="preserve"> da unidade curricular, cujo objetivo foi criar uma aplicação web de gestão de filmes. O projeto consistiu em implementar funcionalidades principais e algumas melhorias extra, tais como a gestão completa de filmes, a adição e remoção de favoritos, a criação de um sistema de feedback reutilizável, validação de ficheiros de imagem e ainda um sistema de comentários. Estes elementos foram fundamentais para reforçar os conhecimentos adquiridos ao longo das aulas. No final, os resultados foram positivos, com a maioria das funcionalidades implementadas com sucesso. Este projeto revelou-se especialmente útil como preparação para o trabalho final do grupo, o </w:t>
+        <w:t>, cujo objetivo foi criar um</w:t>
+      </w:r>
+      <w:r>
+        <w:t xml:space="preserve"> local </w:t>
+      </w:r>
+      <w:r>
+        <w:t xml:space="preserve">web de gestão de filmes. O projeto consistiu em implementar funcionalidades principais e algumas melhorias extra, tais como a gestão completa de filmes, a adição e remoção de favoritos, a criação de um sistema de feedback reutilizável, validação de ficheiros de imagem e ainda um sistema de comentários. Estes elementos foram fundamentais para reforçar os conhecimentos adquiridos ao longo das aulas. No final, os resultados foram positivos, com a maioria das funcionalidades implementadas com sucesso. Este projeto revelou-se especialmente útil como preparação para o trabalho final do grupo, o </w:t>
       </w:r>
       <w:proofErr w:type="spellStart"/>
       <w:r>
@@ -172,7 +188,25 @@
       </w:r>
       <w:proofErr w:type="spellEnd"/>
       <w:r>
-        <w:t>, onde funcionalidades como registo, login, favoritos e comentários também serão aplicadas.</w:t>
+        <w:t xml:space="preserve">, onde </w:t>
+      </w:r>
+      <w:r>
+        <w:t xml:space="preserve">as </w:t>
+      </w:r>
+      <w:r>
+        <w:t>funcionalidades como</w:t>
+      </w:r>
+      <w:r>
+        <w:t xml:space="preserve"> o</w:t>
+      </w:r>
+      <w:r>
+        <w:t xml:space="preserve"> registo, login, favoritos e comentários também </w:t>
+      </w:r>
+      <w:r>
+        <w:t>deverão ser</w:t>
+      </w:r>
+      <w:r>
+        <w:t xml:space="preserve"> aplicadas.</w:t>
       </w:r>
     </w:p>
     <w:p>
@@ -655,7 +689,7 @@
                 <w:color w:val="000000" w:themeColor="text1"/>
                 <w:lang w:val="pt-PT"/>
               </w:rPr>
-              <w:t>X</w:t>
+              <w:t>x</w:t>
             </w:r>
           </w:p>
         </w:tc>
@@ -808,7 +842,7 @@
                 <w:color w:val="000000" w:themeColor="text1"/>
                 <w:lang w:val="pt-PT"/>
               </w:rPr>
-              <w:t>X</w:t>
+              <w:t>x</w:t>
             </w:r>
           </w:p>
         </w:tc>
@@ -961,7 +995,7 @@
                 <w:color w:val="000000" w:themeColor="text1"/>
                 <w:lang w:val="pt-PT"/>
               </w:rPr>
-              <w:t>X</w:t>
+              <w:t>x</w:t>
             </w:r>
           </w:p>
         </w:tc>
@@ -1108,7 +1142,7 @@
                 <w:color w:val="000000" w:themeColor="text1"/>
                 <w:lang w:val="pt-PT"/>
               </w:rPr>
-              <w:t>X</w:t>
+              <w:t>x</w:t>
             </w:r>
           </w:p>
         </w:tc>
@@ -1247,16 +1281,6 @@
                 <w:lang w:val="pt-PT"/>
               </w:rPr>
             </w:pPr>
-            <w:r>
-              <w:rPr>
-                <w:rFonts w:ascii="Calibri" w:hAnsi="Calibri"/>
-                <w:b/>
-                <w:bCs/>
-                <w:color w:val="000000" w:themeColor="text1"/>
-                <w:lang w:val="pt-PT"/>
-              </w:rPr>
-              <w:t>X</w:t>
-            </w:r>
           </w:p>
         </w:tc>
       </w:tr>
@@ -1337,16 +1361,6 @@
                 <w:lang w:val="pt-PT"/>
               </w:rPr>
             </w:pPr>
-            <w:r>
-              <w:rPr>
-                <w:rFonts w:ascii="Calibri" w:hAnsi="Calibri"/>
-                <w:b/>
-                <w:bCs/>
-                <w:color w:val="000000" w:themeColor="text1"/>
-                <w:lang w:val="pt-PT"/>
-              </w:rPr>
-              <w:t>x</w:t>
-            </w:r>
           </w:p>
         </w:tc>
         <w:tc>
@@ -1707,7 +1721,6 @@
             <w:pPr>
               <w:pStyle w:val="Cabealho"/>
               <w:spacing w:after="120" w:line="280" w:lineRule="exact"/>
-              <w:jc w:val="center"/>
               <w:rPr>
                 <w:rFonts w:ascii="Calibri" w:hAnsi="Calibri"/>
                 <w:b/>
@@ -2050,45 +2063,35 @@
         <w:tc>
           <w:tcPr>
             <w:tcW w:w="2830" w:type="dxa"/>
-            <w:vAlign w:val="center"/>
-          </w:tcPr>
-          <w:p>
-            <w:pPr>
-              <w:pStyle w:val="Cabealho"/>
-              <w:spacing w:after="120" w:line="280" w:lineRule="exact"/>
-              <w:rPr>
-                <w:rFonts w:ascii="Calibri" w:hAnsi="Calibri"/>
-                <w:b/>
-                <w:bCs/>
-                <w:color w:val="000000" w:themeColor="text1"/>
-                <w:sz w:val="18"/>
-                <w:szCs w:val="18"/>
-                <w:lang w:val="pt-PT"/>
-              </w:rPr>
-            </w:pPr>
-            <w:r>
-              <w:rPr>
-                <w:rFonts w:ascii="Calibri" w:hAnsi="Calibri"/>
-                <w:b/>
-                <w:bCs/>
-                <w:color w:val="000000" w:themeColor="text1"/>
-                <w:sz w:val="18"/>
-                <w:szCs w:val="18"/>
-                <w:lang w:val="pt-PT"/>
-              </w:rPr>
-              <w:t>MP_02</w:t>
-            </w:r>
-            <w:r>
-              <w:rPr>
-                <w:rFonts w:ascii="Calibri" w:hAnsi="Calibri"/>
-                <w:b/>
-                <w:bCs/>
-                <w:color w:val="000000" w:themeColor="text1"/>
-                <w:sz w:val="18"/>
-                <w:szCs w:val="18"/>
-                <w:lang w:val="pt-PT"/>
-              </w:rPr>
-              <w:t xml:space="preserve"> TPC</w:t>
+            <w:vMerge w:val="restart"/>
+            <w:vAlign w:val="center"/>
+            <w:hideMark/>
+          </w:tcPr>
+          <w:p>
+            <w:pPr>
+              <w:pStyle w:val="Cabealho"/>
+              <w:spacing w:after="120" w:line="280" w:lineRule="exact"/>
+              <w:rPr>
+                <w:rFonts w:ascii="Calibri" w:hAnsi="Calibri"/>
+                <w:b/>
+                <w:bCs/>
+                <w:color w:val="000000" w:themeColor="text1"/>
+                <w:sz w:val="18"/>
+                <w:szCs w:val="18"/>
+                <w:lang w:val="pt-PT"/>
+              </w:rPr>
+            </w:pPr>
+            <w:r>
+              <w:rPr>
+                <w:rFonts w:ascii="Calibri" w:hAnsi="Calibri"/>
+                <w:b/>
+                <w:bCs/>
+                <w:color w:val="000000" w:themeColor="text1"/>
+                <w:sz w:val="18"/>
+                <w:szCs w:val="18"/>
+                <w:lang w:val="pt-PT"/>
+              </w:rPr>
+              <w:t>MP_03</w:t>
             </w:r>
             <w:r>
               <w:rPr>
@@ -2112,7 +2115,7 @@
                 <w:szCs w:val="18"/>
                 <w:lang w:val="pt-PT"/>
               </w:rPr>
-              <w:t>Listar géneros de filmes indianos</w:t>
+              <w:t>Listar detalhes de cada filme</w:t>
             </w:r>
           </w:p>
         </w:tc>
@@ -2121,6 +2124,7 @@
             <w:tcW w:w="1276" w:type="dxa"/>
             <w:noWrap/>
             <w:vAlign w:val="center"/>
+            <w:hideMark/>
           </w:tcPr>
           <w:p>
             <w:pPr>
@@ -2150,6 +2154,7 @@
           <w:tcPr>
             <w:tcW w:w="851" w:type="dxa"/>
             <w:vAlign w:val="center"/>
+            <w:hideMark/>
           </w:tcPr>
           <w:p>
             <w:pPr>
@@ -2170,6 +2175,7 @@
           <w:tcPr>
             <w:tcW w:w="1275" w:type="dxa"/>
             <w:vAlign w:val="center"/>
+            <w:hideMark/>
           </w:tcPr>
           <w:p>
             <w:pPr>
@@ -2190,6 +2196,7 @@
           <w:tcPr>
             <w:tcW w:w="1843" w:type="dxa"/>
             <w:vAlign w:val="center"/>
+            <w:hideMark/>
           </w:tcPr>
           <w:p>
             <w:pPr>
@@ -2210,6 +2217,7 @@
           <w:tcPr>
             <w:tcW w:w="992" w:type="dxa"/>
             <w:vAlign w:val="center"/>
+            <w:hideMark/>
           </w:tcPr>
           <w:p>
             <w:pPr>
@@ -2244,61 +2252,23 @@
         <w:tc>
           <w:tcPr>
             <w:tcW w:w="2830" w:type="dxa"/>
-            <w:vMerge w:val="restart"/>
-            <w:vAlign w:val="center"/>
-            <w:hideMark/>
-          </w:tcPr>
-          <w:p>
-            <w:pPr>
-              <w:pStyle w:val="Cabealho"/>
-              <w:spacing w:after="120" w:line="280" w:lineRule="exact"/>
-              <w:rPr>
-                <w:rFonts w:ascii="Calibri" w:hAnsi="Calibri"/>
-                <w:b/>
-                <w:bCs/>
-                <w:color w:val="000000" w:themeColor="text1"/>
-                <w:sz w:val="18"/>
-                <w:szCs w:val="18"/>
-                <w:lang w:val="pt-PT"/>
-              </w:rPr>
-            </w:pPr>
-            <w:r>
-              <w:rPr>
-                <w:rFonts w:ascii="Calibri" w:hAnsi="Calibri"/>
-                <w:b/>
-                <w:bCs/>
-                <w:color w:val="000000" w:themeColor="text1"/>
-                <w:sz w:val="18"/>
-                <w:szCs w:val="18"/>
-                <w:lang w:val="pt-PT"/>
-              </w:rPr>
-              <w:lastRenderedPageBreak/>
-              <w:t>MP_03</w:t>
-            </w:r>
-            <w:r>
-              <w:rPr>
-                <w:rFonts w:ascii="Calibri" w:hAnsi="Calibri"/>
-                <w:b/>
-                <w:bCs/>
-                <w:color w:val="000000" w:themeColor="text1"/>
-                <w:sz w:val="18"/>
-                <w:szCs w:val="18"/>
-                <w:lang w:val="pt-PT"/>
-              </w:rPr>
-              <w:t xml:space="preserve"> - </w:t>
-            </w:r>
-            <w:r>
-              <w:rPr>
-                <w:rFonts w:ascii="Calibri" w:hAnsi="Calibri"/>
-                <w:b/>
-                <w:bCs/>
-                <w:color w:val="000000" w:themeColor="text1"/>
-                <w:sz w:val="18"/>
-                <w:szCs w:val="18"/>
-                <w:lang w:val="pt-PT"/>
-              </w:rPr>
-              <w:t>Listar detalhes de cada filme</w:t>
-            </w:r>
+            <w:vMerge/>
+            <w:vAlign w:val="center"/>
+          </w:tcPr>
+          <w:p>
+            <w:pPr>
+              <w:pStyle w:val="Cabealho"/>
+              <w:spacing w:after="120" w:line="280" w:lineRule="exact"/>
+              <w:rPr>
+                <w:rFonts w:ascii="Calibri" w:hAnsi="Calibri"/>
+                <w:b/>
+                <w:bCs/>
+                <w:color w:val="000000" w:themeColor="text1"/>
+                <w:sz w:val="18"/>
+                <w:szCs w:val="18"/>
+                <w:lang w:val="pt-PT"/>
+              </w:rPr>
+            </w:pPr>
           </w:p>
         </w:tc>
         <w:tc>
@@ -2306,29 +2276,28 @@
             <w:tcW w:w="1276" w:type="dxa"/>
             <w:noWrap/>
             <w:vAlign w:val="center"/>
-            <w:hideMark/>
-          </w:tcPr>
-          <w:p>
-            <w:pPr>
-              <w:pStyle w:val="Cabealho"/>
-              <w:spacing w:after="120" w:line="280" w:lineRule="exact"/>
-              <w:rPr>
-                <w:rFonts w:ascii="Calibri" w:hAnsi="Calibri"/>
-                <w:color w:val="000000" w:themeColor="text1"/>
-                <w:sz w:val="18"/>
-                <w:szCs w:val="18"/>
-                <w:lang w:val="pt-PT"/>
-              </w:rPr>
-            </w:pPr>
-            <w:r>
-              <w:rPr>
-                <w:rFonts w:ascii="Calibri" w:hAnsi="Calibri"/>
-                <w:color w:val="000000" w:themeColor="text1"/>
-                <w:sz w:val="18"/>
-                <w:szCs w:val="18"/>
-                <w:lang w:val="pt-PT"/>
-              </w:rPr>
-              <w:t>Parte 01</w:t>
+          </w:tcPr>
+          <w:p>
+            <w:pPr>
+              <w:pStyle w:val="Cabealho"/>
+              <w:spacing w:after="120" w:line="280" w:lineRule="exact"/>
+              <w:rPr>
+                <w:rFonts w:ascii="Calibri" w:hAnsi="Calibri"/>
+                <w:color w:val="000000" w:themeColor="text1"/>
+                <w:sz w:val="18"/>
+                <w:szCs w:val="18"/>
+                <w:lang w:val="pt-PT"/>
+              </w:rPr>
+            </w:pPr>
+            <w:r>
+              <w:rPr>
+                <w:rFonts w:ascii="Calibri" w:hAnsi="Calibri"/>
+                <w:color w:val="000000" w:themeColor="text1"/>
+                <w:sz w:val="18"/>
+                <w:szCs w:val="18"/>
+                <w:lang w:val="pt-PT"/>
+              </w:rPr>
+              <w:t>Avançado</w:t>
             </w:r>
           </w:p>
         </w:tc>
@@ -2336,7 +2305,6 @@
           <w:tcPr>
             <w:tcW w:w="851" w:type="dxa"/>
             <w:vAlign w:val="center"/>
-            <w:hideMark/>
           </w:tcPr>
           <w:p>
             <w:pPr>
@@ -2357,7 +2325,6 @@
           <w:tcPr>
             <w:tcW w:w="1275" w:type="dxa"/>
             <w:vAlign w:val="center"/>
-            <w:hideMark/>
           </w:tcPr>
           <w:p>
             <w:pPr>
@@ -2378,7 +2345,6 @@
           <w:tcPr>
             <w:tcW w:w="1843" w:type="dxa"/>
             <w:vAlign w:val="center"/>
-            <w:hideMark/>
           </w:tcPr>
           <w:p>
             <w:pPr>
@@ -2399,7 +2365,6 @@
           <w:tcPr>
             <w:tcW w:w="992" w:type="dxa"/>
             <w:vAlign w:val="center"/>
-            <w:hideMark/>
           </w:tcPr>
           <w:p>
             <w:pPr>
@@ -2434,23 +2399,49 @@
         <w:tc>
           <w:tcPr>
             <w:tcW w:w="2830" w:type="dxa"/>
-            <w:vMerge/>
-            <w:vAlign w:val="center"/>
-          </w:tcPr>
-          <w:p>
-            <w:pPr>
-              <w:pStyle w:val="Cabealho"/>
-              <w:spacing w:after="120" w:line="280" w:lineRule="exact"/>
-              <w:rPr>
-                <w:rFonts w:ascii="Calibri" w:hAnsi="Calibri"/>
-                <w:b/>
-                <w:bCs/>
-                <w:color w:val="000000" w:themeColor="text1"/>
-                <w:sz w:val="18"/>
-                <w:szCs w:val="18"/>
-                <w:lang w:val="pt-PT"/>
-              </w:rPr>
-            </w:pPr>
+            <w:vMerge w:val="restart"/>
+            <w:vAlign w:val="center"/>
+            <w:hideMark/>
+          </w:tcPr>
+          <w:p>
+            <w:pPr>
+              <w:pStyle w:val="Cabealho"/>
+              <w:spacing w:after="120" w:line="280" w:lineRule="exact"/>
+              <w:rPr>
+                <w:rFonts w:ascii="Calibri" w:hAnsi="Calibri"/>
+                <w:b/>
+                <w:bCs/>
+                <w:color w:val="000000" w:themeColor="text1"/>
+                <w:sz w:val="18"/>
+                <w:szCs w:val="18"/>
+                <w:lang w:val="pt-PT"/>
+              </w:rPr>
+            </w:pPr>
+            <w:r>
+              <w:rPr>
+                <w:rFonts w:ascii="Calibri" w:hAnsi="Calibri"/>
+                <w:b/>
+                <w:bCs/>
+                <w:color w:val="000000" w:themeColor="text1"/>
+                <w:sz w:val="18"/>
+                <w:szCs w:val="18"/>
+                <w:lang w:val="pt-PT"/>
+              </w:rPr>
+              <w:lastRenderedPageBreak/>
+              <w:t>MP_04</w:t>
+            </w:r>
+            <w:r>
+              <w:rPr>
+                <w:rFonts w:ascii="Calibri" w:hAnsi="Calibri"/>
+                <w:b/>
+                <w:bCs/>
+                <w:color w:val="000000" w:themeColor="text1"/>
+                <w:sz w:val="18"/>
+                <w:szCs w:val="18"/>
+                <w:lang w:val="pt-PT"/>
+              </w:rPr>
+              <w:t xml:space="preserve"> – Pesquisar filme</w:t>
+            </w:r>
           </w:p>
         </w:tc>
         <w:tc>
@@ -2458,28 +2449,29 @@
             <w:tcW w:w="1276" w:type="dxa"/>
             <w:noWrap/>
             <w:vAlign w:val="center"/>
-          </w:tcPr>
-          <w:p>
-            <w:pPr>
-              <w:pStyle w:val="Cabealho"/>
-              <w:spacing w:after="120" w:line="280" w:lineRule="exact"/>
-              <w:rPr>
-                <w:rFonts w:ascii="Calibri" w:hAnsi="Calibri"/>
-                <w:color w:val="000000" w:themeColor="text1"/>
-                <w:sz w:val="18"/>
-                <w:szCs w:val="18"/>
-                <w:lang w:val="pt-PT"/>
-              </w:rPr>
-            </w:pPr>
-            <w:r>
-              <w:rPr>
-                <w:rFonts w:ascii="Calibri" w:hAnsi="Calibri"/>
-                <w:color w:val="000000" w:themeColor="text1"/>
-                <w:sz w:val="18"/>
-                <w:szCs w:val="18"/>
-                <w:lang w:val="pt-PT"/>
-              </w:rPr>
-              <w:t>Avançado</w:t>
+            <w:hideMark/>
+          </w:tcPr>
+          <w:p>
+            <w:pPr>
+              <w:pStyle w:val="Cabealho"/>
+              <w:spacing w:after="120" w:line="280" w:lineRule="exact"/>
+              <w:rPr>
+                <w:rFonts w:ascii="Calibri" w:hAnsi="Calibri"/>
+                <w:color w:val="000000" w:themeColor="text1"/>
+                <w:sz w:val="18"/>
+                <w:szCs w:val="18"/>
+                <w:lang w:val="pt-PT"/>
+              </w:rPr>
+            </w:pPr>
+            <w:r>
+              <w:rPr>
+                <w:rFonts w:ascii="Calibri" w:hAnsi="Calibri"/>
+                <w:color w:val="000000" w:themeColor="text1"/>
+                <w:sz w:val="18"/>
+                <w:szCs w:val="18"/>
+                <w:lang w:val="pt-PT"/>
+              </w:rPr>
+              <w:t>Parte 01</w:t>
             </w:r>
           </w:p>
         </w:tc>
@@ -2487,6 +2479,7 @@
           <w:tcPr>
             <w:tcW w:w="851" w:type="dxa"/>
             <w:vAlign w:val="center"/>
+            <w:hideMark/>
           </w:tcPr>
           <w:p>
             <w:pPr>
@@ -2507,6 +2500,7 @@
           <w:tcPr>
             <w:tcW w:w="1275" w:type="dxa"/>
             <w:vAlign w:val="center"/>
+            <w:hideMark/>
           </w:tcPr>
           <w:p>
             <w:pPr>
@@ -2527,6 +2521,7 @@
           <w:tcPr>
             <w:tcW w:w="1843" w:type="dxa"/>
             <w:vAlign w:val="center"/>
+            <w:hideMark/>
           </w:tcPr>
           <w:p>
             <w:pPr>
@@ -2547,6 +2542,7 @@
           <w:tcPr>
             <w:tcW w:w="992" w:type="dxa"/>
             <w:vAlign w:val="center"/>
+            <w:hideMark/>
           </w:tcPr>
           <w:p>
             <w:pPr>
@@ -2581,59 +2577,23 @@
         <w:tc>
           <w:tcPr>
             <w:tcW w:w="2830" w:type="dxa"/>
-            <w:vMerge w:val="restart"/>
-            <w:vAlign w:val="center"/>
-          </w:tcPr>
-          <w:p>
-            <w:pPr>
-              <w:pStyle w:val="Cabealho"/>
-              <w:spacing w:after="120" w:line="280" w:lineRule="exact"/>
-              <w:rPr>
-                <w:rFonts w:ascii="Calibri" w:hAnsi="Calibri"/>
-                <w:b/>
-                <w:bCs/>
-                <w:color w:val="000000" w:themeColor="text1"/>
-                <w:sz w:val="18"/>
-                <w:szCs w:val="18"/>
-                <w:lang w:val="pt-PT"/>
-              </w:rPr>
-            </w:pPr>
-            <w:r>
-              <w:rPr>
-                <w:rFonts w:ascii="Calibri" w:hAnsi="Calibri"/>
-                <w:b/>
-                <w:bCs/>
-                <w:color w:val="000000" w:themeColor="text1"/>
-                <w:sz w:val="18"/>
-                <w:szCs w:val="18"/>
-                <w:lang w:val="pt-PT"/>
-              </w:rPr>
-              <w:t>MP_03</w:t>
-            </w:r>
-            <w:r>
-              <w:rPr>
-                <w:rFonts w:ascii="Calibri" w:hAnsi="Calibri"/>
-                <w:b/>
-                <w:bCs/>
-                <w:color w:val="000000" w:themeColor="text1"/>
-                <w:sz w:val="18"/>
-                <w:szCs w:val="18"/>
-                <w:lang w:val="pt-PT"/>
-              </w:rPr>
-              <w:t xml:space="preserve"> TPC - </w:t>
-            </w:r>
-            <w:r>
-              <w:rPr>
-                <w:rFonts w:ascii="Calibri" w:hAnsi="Calibri"/>
-                <w:b/>
-                <w:bCs/>
-                <w:color w:val="000000" w:themeColor="text1"/>
-                <w:sz w:val="18"/>
-                <w:szCs w:val="18"/>
-                <w:lang w:val="pt-PT"/>
-              </w:rPr>
-              <w:t>Listar géneros de filmes indianos e os filmes desse tipo</w:t>
-            </w:r>
+            <w:vMerge/>
+            <w:vAlign w:val="center"/>
+          </w:tcPr>
+          <w:p>
+            <w:pPr>
+              <w:pStyle w:val="Cabealho"/>
+              <w:spacing w:after="120" w:line="280" w:lineRule="exact"/>
+              <w:rPr>
+                <w:rFonts w:ascii="Calibri" w:hAnsi="Calibri"/>
+                <w:b/>
+                <w:bCs/>
+                <w:color w:val="000000" w:themeColor="text1"/>
+                <w:sz w:val="18"/>
+                <w:szCs w:val="18"/>
+                <w:lang w:val="pt-PT"/>
+              </w:rPr>
+            </w:pPr>
           </w:p>
         </w:tc>
         <w:tc>
@@ -2662,7 +2622,7 @@
                 <w:szCs w:val="18"/>
                 <w:lang w:val="pt-PT"/>
               </w:rPr>
-              <w:t>Parte 01</w:t>
+              <w:t>Parte 02</w:t>
             </w:r>
           </w:p>
         </w:tc>
@@ -2752,7 +2712,7 @@
                 <w:color w:val="000000" w:themeColor="text1"/>
                 <w:lang w:val="pt-PT"/>
               </w:rPr>
-              <w:t>X</w:t>
+              <w:t>x</w:t>
             </w:r>
           </w:p>
         </w:tc>
@@ -2809,7 +2769,7 @@
                 <w:szCs w:val="18"/>
                 <w:lang w:val="pt-PT"/>
               </w:rPr>
-              <w:t>Parte 02</w:t>
+              <w:t>Parte 03</w:t>
             </w:r>
           </w:p>
         </w:tc>
@@ -2899,7 +2859,7 @@
                 <w:color w:val="000000" w:themeColor="text1"/>
                 <w:lang w:val="pt-PT"/>
               </w:rPr>
-              <w:t>X</w:t>
+              <w:t>x</w:t>
             </w:r>
           </w:p>
         </w:tc>
@@ -2956,17 +2916,7 @@
                 <w:szCs w:val="18"/>
                 <w:lang w:val="pt-PT"/>
               </w:rPr>
-              <w:t>Parte 0</w:t>
-            </w:r>
-            <w:r>
-              <w:rPr>
-                <w:rFonts w:ascii="Calibri" w:hAnsi="Calibri"/>
-                <w:color w:val="000000" w:themeColor="text1"/>
-                <w:sz w:val="18"/>
-                <w:szCs w:val="18"/>
-                <w:lang w:val="pt-PT"/>
-              </w:rPr>
-              <w:t>3</w:t>
+              <w:t>Avançado</w:t>
             </w:r>
           </w:p>
         </w:tc>
@@ -3056,7 +3006,7 @@
                 <w:color w:val="000000" w:themeColor="text1"/>
                 <w:lang w:val="pt-PT"/>
               </w:rPr>
-              <w:t>X</w:t>
+              <w:t>x</w:t>
             </w:r>
           </w:p>
         </w:tc>
@@ -3113,7 +3063,7 @@
                 <w:szCs w:val="18"/>
                 <w:lang w:val="pt-PT"/>
               </w:rPr>
-              <w:t>Avançado</w:t>
+              <w:t>Desafio Extra</w:t>
             </w:r>
           </w:p>
         </w:tc>
@@ -3203,7 +3153,7 @@
                 <w:color w:val="000000" w:themeColor="text1"/>
                 <w:lang w:val="pt-PT"/>
               </w:rPr>
-              <w:t>X</w:t>
+              <w:t>x</w:t>
             </w:r>
           </w:p>
         </w:tc>
@@ -3215,23 +3165,60 @@
         <w:tc>
           <w:tcPr>
             <w:tcW w:w="2830" w:type="dxa"/>
-            <w:vMerge/>
-            <w:vAlign w:val="center"/>
-          </w:tcPr>
-          <w:p>
-            <w:pPr>
-              <w:pStyle w:val="Cabealho"/>
-              <w:spacing w:after="120" w:line="280" w:lineRule="exact"/>
-              <w:rPr>
-                <w:rFonts w:ascii="Calibri" w:hAnsi="Calibri"/>
-                <w:b/>
-                <w:bCs/>
-                <w:color w:val="000000" w:themeColor="text1"/>
-                <w:sz w:val="18"/>
-                <w:szCs w:val="18"/>
-                <w:lang w:val="pt-PT"/>
-              </w:rPr>
-            </w:pPr>
+            <w:vMerge w:val="restart"/>
+            <w:vAlign w:val="center"/>
+            <w:hideMark/>
+          </w:tcPr>
+          <w:p>
+            <w:pPr>
+              <w:pStyle w:val="Cabealho"/>
+              <w:spacing w:after="120" w:line="280" w:lineRule="exact"/>
+              <w:rPr>
+                <w:rFonts w:ascii="Calibri" w:hAnsi="Calibri"/>
+                <w:b/>
+                <w:bCs/>
+                <w:color w:val="000000" w:themeColor="text1"/>
+                <w:sz w:val="18"/>
+                <w:szCs w:val="18"/>
+                <w:lang w:val="pt-PT"/>
+              </w:rPr>
+            </w:pPr>
+            <w:r>
+              <w:rPr>
+                <w:rFonts w:ascii="Calibri" w:hAnsi="Calibri"/>
+                <w:b/>
+                <w:bCs/>
+                <w:color w:val="000000" w:themeColor="text1"/>
+                <w:sz w:val="18"/>
+                <w:szCs w:val="18"/>
+                <w:lang w:val="pt-PT"/>
+              </w:rPr>
+              <w:t>MP_05</w:t>
+            </w:r>
+            <w:r>
+              <w:rPr>
+                <w:rFonts w:ascii="Calibri" w:hAnsi="Calibri"/>
+                <w:b/>
+                <w:bCs/>
+                <w:color w:val="000000" w:themeColor="text1"/>
+                <w:sz w:val="18"/>
+                <w:szCs w:val="18"/>
+                <w:lang w:val="pt-PT"/>
+              </w:rPr>
+              <w:t xml:space="preserve"> - </w:t>
+            </w:r>
+            <w:r>
+              <w:rPr>
+                <w:rFonts w:ascii="Calibri" w:hAnsi="Calibri"/>
+                <w:b/>
+                <w:bCs/>
+                <w:color w:val="000000" w:themeColor="text1"/>
+                <w:sz w:val="18"/>
+                <w:szCs w:val="18"/>
+                <w:lang w:val="pt-PT"/>
+              </w:rPr>
+              <w:t>Registo e Autenticação</w:t>
+            </w:r>
           </w:p>
         </w:tc>
         <w:tc>
@@ -3239,28 +3226,29 @@
             <w:tcW w:w="1276" w:type="dxa"/>
             <w:noWrap/>
             <w:vAlign w:val="center"/>
-          </w:tcPr>
-          <w:p>
-            <w:pPr>
-              <w:pStyle w:val="Cabealho"/>
-              <w:spacing w:after="120" w:line="280" w:lineRule="exact"/>
-              <w:rPr>
-                <w:rFonts w:ascii="Calibri" w:hAnsi="Calibri"/>
-                <w:color w:val="000000" w:themeColor="text1"/>
-                <w:sz w:val="18"/>
-                <w:szCs w:val="18"/>
-                <w:lang w:val="pt-PT"/>
-              </w:rPr>
-            </w:pPr>
-            <w:r>
-              <w:rPr>
-                <w:rFonts w:ascii="Calibri" w:hAnsi="Calibri"/>
-                <w:color w:val="000000" w:themeColor="text1"/>
-                <w:sz w:val="18"/>
-                <w:szCs w:val="18"/>
-                <w:lang w:val="pt-PT"/>
-              </w:rPr>
-              <w:t>Desafio extra</w:t>
+            <w:hideMark/>
+          </w:tcPr>
+          <w:p>
+            <w:pPr>
+              <w:pStyle w:val="Cabealho"/>
+              <w:spacing w:after="120" w:line="280" w:lineRule="exact"/>
+              <w:rPr>
+                <w:rFonts w:ascii="Calibri" w:hAnsi="Calibri"/>
+                <w:color w:val="000000" w:themeColor="text1"/>
+                <w:sz w:val="18"/>
+                <w:szCs w:val="18"/>
+                <w:lang w:val="pt-PT"/>
+              </w:rPr>
+            </w:pPr>
+            <w:r>
+              <w:rPr>
+                <w:rFonts w:ascii="Calibri" w:hAnsi="Calibri"/>
+                <w:color w:val="000000" w:themeColor="text1"/>
+                <w:sz w:val="18"/>
+                <w:szCs w:val="18"/>
+                <w:lang w:val="pt-PT"/>
+              </w:rPr>
+              <w:t>Parte 01</w:t>
             </w:r>
           </w:p>
         </w:tc>
@@ -3268,6 +3256,7 @@
           <w:tcPr>
             <w:tcW w:w="851" w:type="dxa"/>
             <w:vAlign w:val="center"/>
+            <w:hideMark/>
           </w:tcPr>
           <w:p>
             <w:pPr>
@@ -3288,6 +3277,7 @@
           <w:tcPr>
             <w:tcW w:w="1275" w:type="dxa"/>
             <w:vAlign w:val="center"/>
+            <w:hideMark/>
           </w:tcPr>
           <w:p>
             <w:pPr>
@@ -3308,6 +3298,7 @@
           <w:tcPr>
             <w:tcW w:w="1843" w:type="dxa"/>
             <w:vAlign w:val="center"/>
+            <w:hideMark/>
           </w:tcPr>
           <w:p>
             <w:pPr>
@@ -3328,29 +3319,30 @@
           <w:tcPr>
             <w:tcW w:w="992" w:type="dxa"/>
             <w:vAlign w:val="center"/>
-          </w:tcPr>
-          <w:p>
-            <w:pPr>
-              <w:pStyle w:val="Cabealho"/>
-              <w:spacing w:after="120" w:line="280" w:lineRule="exact"/>
-              <w:jc w:val="center"/>
-              <w:rPr>
-                <w:rFonts w:ascii="Calibri" w:hAnsi="Calibri"/>
-                <w:b/>
-                <w:bCs/>
-                <w:color w:val="000000" w:themeColor="text1"/>
-                <w:lang w:val="pt-PT"/>
-              </w:rPr>
-            </w:pPr>
-            <w:r>
-              <w:rPr>
-                <w:rFonts w:ascii="Calibri" w:hAnsi="Calibri"/>
-                <w:b/>
-                <w:bCs/>
-                <w:color w:val="000000" w:themeColor="text1"/>
-                <w:lang w:val="pt-PT"/>
-              </w:rPr>
-              <w:t>X</w:t>
+            <w:hideMark/>
+          </w:tcPr>
+          <w:p>
+            <w:pPr>
+              <w:pStyle w:val="Cabealho"/>
+              <w:spacing w:after="120" w:line="280" w:lineRule="exact"/>
+              <w:jc w:val="center"/>
+              <w:rPr>
+                <w:rFonts w:ascii="Calibri" w:hAnsi="Calibri"/>
+                <w:b/>
+                <w:bCs/>
+                <w:color w:val="000000" w:themeColor="text1"/>
+                <w:lang w:val="pt-PT"/>
+              </w:rPr>
+            </w:pPr>
+            <w:r>
+              <w:rPr>
+                <w:rFonts w:ascii="Calibri" w:hAnsi="Calibri"/>
+                <w:b/>
+                <w:bCs/>
+                <w:color w:val="000000" w:themeColor="text1"/>
+                <w:lang w:val="pt-PT"/>
+              </w:rPr>
+              <w:t>x</w:t>
             </w:r>
           </w:p>
         </w:tc>
@@ -3362,47 +3354,23 @@
         <w:tc>
           <w:tcPr>
             <w:tcW w:w="2830" w:type="dxa"/>
-            <w:vAlign w:val="center"/>
-            <w:hideMark/>
-          </w:tcPr>
-          <w:p>
-            <w:pPr>
-              <w:pStyle w:val="Cabealho"/>
-              <w:spacing w:after="120" w:line="280" w:lineRule="exact"/>
-              <w:rPr>
-                <w:rFonts w:ascii="Calibri" w:hAnsi="Calibri"/>
-                <w:b/>
-                <w:bCs/>
-                <w:color w:val="000000" w:themeColor="text1"/>
-                <w:sz w:val="18"/>
-                <w:szCs w:val="18"/>
-                <w:lang w:val="pt-PT"/>
-              </w:rPr>
-            </w:pPr>
-            <w:r>
-              <w:rPr>
-                <w:rFonts w:ascii="Calibri" w:hAnsi="Calibri"/>
-                <w:b/>
-                <w:bCs/>
-                <w:color w:val="000000" w:themeColor="text1"/>
-                <w:sz w:val="18"/>
-                <w:szCs w:val="18"/>
-                <w:lang w:val="pt-PT"/>
-              </w:rPr>
-              <w:t>MP_04</w:t>
-            </w:r>
-            <w:r>
-              <w:rPr>
-                <w:rFonts w:ascii="Calibri" w:hAnsi="Calibri"/>
-                <w:b/>
-                <w:bCs/>
-                <w:color w:val="000000" w:themeColor="text1"/>
-                <w:sz w:val="18"/>
-                <w:szCs w:val="18"/>
-                <w:lang w:val="pt-PT"/>
-              </w:rPr>
-              <w:t xml:space="preserve"> – Pesquisar filme</w:t>
-            </w:r>
+            <w:vMerge/>
+            <w:vAlign w:val="center"/>
+          </w:tcPr>
+          <w:p>
+            <w:pPr>
+              <w:pStyle w:val="Cabealho"/>
+              <w:spacing w:after="120" w:line="280" w:lineRule="exact"/>
+              <w:rPr>
+                <w:rFonts w:ascii="Calibri" w:hAnsi="Calibri"/>
+                <w:b/>
+                <w:bCs/>
+                <w:color w:val="000000" w:themeColor="text1"/>
+                <w:sz w:val="18"/>
+                <w:szCs w:val="18"/>
+                <w:lang w:val="pt-PT"/>
+              </w:rPr>
+            </w:pPr>
           </w:p>
         </w:tc>
         <w:tc>
@@ -3410,29 +3378,28 @@
             <w:tcW w:w="1276" w:type="dxa"/>
             <w:noWrap/>
             <w:vAlign w:val="center"/>
-            <w:hideMark/>
-          </w:tcPr>
-          <w:p>
-            <w:pPr>
-              <w:pStyle w:val="Cabealho"/>
-              <w:spacing w:after="120" w:line="280" w:lineRule="exact"/>
-              <w:rPr>
-                <w:rFonts w:ascii="Calibri" w:hAnsi="Calibri"/>
-                <w:color w:val="000000" w:themeColor="text1"/>
-                <w:sz w:val="18"/>
-                <w:szCs w:val="18"/>
-                <w:lang w:val="pt-PT"/>
-              </w:rPr>
-            </w:pPr>
-            <w:r>
-              <w:rPr>
-                <w:rFonts w:ascii="Calibri" w:hAnsi="Calibri"/>
-                <w:color w:val="000000" w:themeColor="text1"/>
-                <w:sz w:val="18"/>
-                <w:szCs w:val="18"/>
-                <w:lang w:val="pt-PT"/>
-              </w:rPr>
-              <w:t>Parte 01</w:t>
+          </w:tcPr>
+          <w:p>
+            <w:pPr>
+              <w:pStyle w:val="Cabealho"/>
+              <w:spacing w:after="120" w:line="280" w:lineRule="exact"/>
+              <w:rPr>
+                <w:rFonts w:ascii="Calibri" w:hAnsi="Calibri"/>
+                <w:color w:val="000000" w:themeColor="text1"/>
+                <w:sz w:val="18"/>
+                <w:szCs w:val="18"/>
+                <w:lang w:val="pt-PT"/>
+              </w:rPr>
+            </w:pPr>
+            <w:r>
+              <w:rPr>
+                <w:rFonts w:ascii="Calibri" w:hAnsi="Calibri"/>
+                <w:color w:val="000000" w:themeColor="text1"/>
+                <w:sz w:val="18"/>
+                <w:szCs w:val="18"/>
+                <w:lang w:val="pt-PT"/>
+              </w:rPr>
+              <w:t>Parte 02</w:t>
             </w:r>
           </w:p>
         </w:tc>
@@ -3440,7 +3407,6 @@
           <w:tcPr>
             <w:tcW w:w="851" w:type="dxa"/>
             <w:vAlign w:val="center"/>
-            <w:hideMark/>
           </w:tcPr>
           <w:p>
             <w:pPr>
@@ -3461,7 +3427,6 @@
           <w:tcPr>
             <w:tcW w:w="1275" w:type="dxa"/>
             <w:vAlign w:val="center"/>
-            <w:hideMark/>
           </w:tcPr>
           <w:p>
             <w:pPr>
@@ -3482,7 +3447,6 @@
           <w:tcPr>
             <w:tcW w:w="1843" w:type="dxa"/>
             <w:vAlign w:val="center"/>
-            <w:hideMark/>
           </w:tcPr>
           <w:p>
             <w:pPr>
@@ -3503,7 +3467,6 @@
           <w:tcPr>
             <w:tcW w:w="992" w:type="dxa"/>
             <w:vAlign w:val="center"/>
-            <w:hideMark/>
           </w:tcPr>
           <w:p>
             <w:pPr>
@@ -3538,58 +3501,23 @@
         <w:tc>
           <w:tcPr>
             <w:tcW w:w="2830" w:type="dxa"/>
-            <w:vAlign w:val="center"/>
-          </w:tcPr>
-          <w:p>
-            <w:pPr>
-              <w:pStyle w:val="Cabealho"/>
-              <w:spacing w:after="120" w:line="280" w:lineRule="exact"/>
-              <w:rPr>
-                <w:rFonts w:ascii="Calibri" w:hAnsi="Calibri"/>
-                <w:b/>
-                <w:bCs/>
-                <w:color w:val="000000" w:themeColor="text1"/>
-                <w:sz w:val="18"/>
-                <w:szCs w:val="18"/>
-                <w:lang w:val="pt-PT"/>
-              </w:rPr>
-            </w:pPr>
-            <w:r>
-              <w:rPr>
-                <w:rFonts w:ascii="Calibri" w:hAnsi="Calibri"/>
-                <w:b/>
-                <w:bCs/>
-                <w:color w:val="000000" w:themeColor="text1"/>
-                <w:sz w:val="18"/>
-                <w:szCs w:val="18"/>
-                <w:lang w:val="pt-PT"/>
-              </w:rPr>
-              <w:t>MP_04 TPC</w:t>
-            </w:r>
-            <w:r>
-              <w:rPr>
-                <w:rFonts w:ascii="Calibri" w:hAnsi="Calibri"/>
-                <w:b/>
-                <w:bCs/>
-                <w:color w:val="000000" w:themeColor="text1"/>
-                <w:sz w:val="18"/>
-                <w:szCs w:val="18"/>
-                <w:lang w:val="pt-PT"/>
-              </w:rPr>
-              <w:t xml:space="preserve"> - </w:t>
-            </w:r>
-            <w:r>
-              <w:rPr>
-                <w:rFonts w:ascii="Calibri" w:hAnsi="Calibri"/>
-                <w:b/>
-                <w:bCs/>
-                <w:color w:val="000000" w:themeColor="text1"/>
-                <w:sz w:val="18"/>
-                <w:szCs w:val="18"/>
-                <w:lang w:val="pt-PT"/>
-              </w:rPr>
-              <w:t>Pesquisa e resultados na mesma página</w:t>
-            </w:r>
+            <w:vMerge/>
+            <w:vAlign w:val="center"/>
+          </w:tcPr>
+          <w:p>
+            <w:pPr>
+              <w:pStyle w:val="Cabealho"/>
+              <w:spacing w:after="120" w:line="280" w:lineRule="exact"/>
+              <w:rPr>
+                <w:rFonts w:ascii="Calibri" w:hAnsi="Calibri"/>
+                <w:b/>
+                <w:bCs/>
+                <w:color w:val="000000" w:themeColor="text1"/>
+                <w:sz w:val="18"/>
+                <w:szCs w:val="18"/>
+                <w:lang w:val="pt-PT"/>
+              </w:rPr>
+            </w:pPr>
           </w:p>
         </w:tc>
         <w:tc>
@@ -3618,7 +3546,7 @@
                 <w:szCs w:val="18"/>
                 <w:lang w:val="pt-PT"/>
               </w:rPr>
-              <w:t>Parte 01</w:t>
+              <w:t>Parte 03</w:t>
             </w:r>
           </w:p>
         </w:tc>
@@ -3720,60 +3648,23 @@
         <w:tc>
           <w:tcPr>
             <w:tcW w:w="2830" w:type="dxa"/>
-            <w:vMerge w:val="restart"/>
-            <w:vAlign w:val="center"/>
-            <w:hideMark/>
-          </w:tcPr>
-          <w:p>
-            <w:pPr>
-              <w:pStyle w:val="Cabealho"/>
-              <w:spacing w:after="120" w:line="280" w:lineRule="exact"/>
-              <w:rPr>
-                <w:rFonts w:ascii="Calibri" w:hAnsi="Calibri"/>
-                <w:b/>
-                <w:bCs/>
-                <w:color w:val="000000" w:themeColor="text1"/>
-                <w:sz w:val="18"/>
-                <w:szCs w:val="18"/>
-                <w:lang w:val="pt-PT"/>
-              </w:rPr>
-            </w:pPr>
-            <w:r>
-              <w:rPr>
-                <w:rFonts w:ascii="Calibri" w:hAnsi="Calibri"/>
-                <w:b/>
-                <w:bCs/>
-                <w:color w:val="000000" w:themeColor="text1"/>
-                <w:sz w:val="18"/>
-                <w:szCs w:val="18"/>
-                <w:lang w:val="pt-PT"/>
-              </w:rPr>
-              <w:t>MP_05</w:t>
-            </w:r>
-            <w:r>
-              <w:rPr>
-                <w:rFonts w:ascii="Calibri" w:hAnsi="Calibri"/>
-                <w:b/>
-                <w:bCs/>
-                <w:color w:val="000000" w:themeColor="text1"/>
-                <w:sz w:val="18"/>
-                <w:szCs w:val="18"/>
-                <w:lang w:val="pt-PT"/>
-              </w:rPr>
-              <w:t xml:space="preserve"> - </w:t>
-            </w:r>
-            <w:r>
-              <w:rPr>
-                <w:rFonts w:ascii="Calibri" w:hAnsi="Calibri"/>
-                <w:b/>
-                <w:bCs/>
-                <w:color w:val="000000" w:themeColor="text1"/>
-                <w:sz w:val="18"/>
-                <w:szCs w:val="18"/>
-                <w:lang w:val="pt-PT"/>
-              </w:rPr>
-              <w:t>Registo e Autenticação</w:t>
-            </w:r>
+            <w:vMerge/>
+            <w:vAlign w:val="center"/>
+          </w:tcPr>
+          <w:p>
+            <w:pPr>
+              <w:pStyle w:val="Cabealho"/>
+              <w:spacing w:after="120" w:line="280" w:lineRule="exact"/>
+              <w:rPr>
+                <w:rFonts w:ascii="Calibri" w:hAnsi="Calibri"/>
+                <w:b/>
+                <w:bCs/>
+                <w:color w:val="000000" w:themeColor="text1"/>
+                <w:sz w:val="18"/>
+                <w:szCs w:val="18"/>
+                <w:lang w:val="pt-PT"/>
+              </w:rPr>
+            </w:pPr>
           </w:p>
         </w:tc>
         <w:tc>
@@ -3781,29 +3672,28 @@
             <w:tcW w:w="1276" w:type="dxa"/>
             <w:noWrap/>
             <w:vAlign w:val="center"/>
-            <w:hideMark/>
-          </w:tcPr>
-          <w:p>
-            <w:pPr>
-              <w:pStyle w:val="Cabealho"/>
-              <w:spacing w:after="120" w:line="280" w:lineRule="exact"/>
-              <w:rPr>
-                <w:rFonts w:ascii="Calibri" w:hAnsi="Calibri"/>
-                <w:color w:val="000000" w:themeColor="text1"/>
-                <w:sz w:val="18"/>
-                <w:szCs w:val="18"/>
-                <w:lang w:val="pt-PT"/>
-              </w:rPr>
-            </w:pPr>
-            <w:r>
-              <w:rPr>
-                <w:rFonts w:ascii="Calibri" w:hAnsi="Calibri"/>
-                <w:color w:val="000000" w:themeColor="text1"/>
-                <w:sz w:val="18"/>
-                <w:szCs w:val="18"/>
-                <w:lang w:val="pt-PT"/>
-              </w:rPr>
-              <w:t>Parte 01</w:t>
+          </w:tcPr>
+          <w:p>
+            <w:pPr>
+              <w:pStyle w:val="Cabealho"/>
+              <w:spacing w:after="120" w:line="280" w:lineRule="exact"/>
+              <w:rPr>
+                <w:rFonts w:ascii="Calibri" w:hAnsi="Calibri"/>
+                <w:color w:val="000000" w:themeColor="text1"/>
+                <w:sz w:val="18"/>
+                <w:szCs w:val="18"/>
+                <w:lang w:val="pt-PT"/>
+              </w:rPr>
+            </w:pPr>
+            <w:r>
+              <w:rPr>
+                <w:rFonts w:ascii="Calibri" w:hAnsi="Calibri"/>
+                <w:color w:val="000000" w:themeColor="text1"/>
+                <w:sz w:val="18"/>
+                <w:szCs w:val="18"/>
+                <w:lang w:val="pt-PT"/>
+              </w:rPr>
+              <w:t>Parte 04</w:t>
             </w:r>
           </w:p>
         </w:tc>
@@ -3811,7 +3701,6 @@
           <w:tcPr>
             <w:tcW w:w="851" w:type="dxa"/>
             <w:vAlign w:val="center"/>
-            <w:hideMark/>
           </w:tcPr>
           <w:p>
             <w:pPr>
@@ -3832,7 +3721,6 @@
           <w:tcPr>
             <w:tcW w:w="1275" w:type="dxa"/>
             <w:vAlign w:val="center"/>
-            <w:hideMark/>
           </w:tcPr>
           <w:p>
             <w:pPr>
@@ -3853,7 +3741,6 @@
           <w:tcPr>
             <w:tcW w:w="1843" w:type="dxa"/>
             <w:vAlign w:val="center"/>
-            <w:hideMark/>
           </w:tcPr>
           <w:p>
             <w:pPr>
@@ -3874,7 +3761,6 @@
           <w:tcPr>
             <w:tcW w:w="992" w:type="dxa"/>
             <w:vAlign w:val="center"/>
-            <w:hideMark/>
           </w:tcPr>
           <w:p>
             <w:pPr>
@@ -3954,7 +3840,7 @@
                 <w:szCs w:val="18"/>
                 <w:lang w:val="pt-PT"/>
               </w:rPr>
-              <w:t>Parte 02</w:t>
+              <w:t>Parte 05</w:t>
             </w:r>
           </w:p>
         </w:tc>
@@ -4101,7 +3987,7 @@
                 <w:szCs w:val="18"/>
                 <w:lang w:val="pt-PT"/>
               </w:rPr>
-              <w:t>Parte 03</w:t>
+              <w:t>Avançado</w:t>
             </w:r>
           </w:p>
         </w:tc>
@@ -4203,23 +4089,60 @@
         <w:tc>
           <w:tcPr>
             <w:tcW w:w="2830" w:type="dxa"/>
-            <w:vMerge/>
-            <w:vAlign w:val="center"/>
-          </w:tcPr>
-          <w:p>
-            <w:pPr>
-              <w:pStyle w:val="Cabealho"/>
-              <w:spacing w:after="120" w:line="280" w:lineRule="exact"/>
-              <w:rPr>
-                <w:rFonts w:ascii="Calibri" w:hAnsi="Calibri"/>
-                <w:b/>
-                <w:bCs/>
-                <w:color w:val="000000" w:themeColor="text1"/>
-                <w:sz w:val="18"/>
-                <w:szCs w:val="18"/>
-                <w:lang w:val="pt-PT"/>
-              </w:rPr>
-            </w:pPr>
+            <w:vMerge w:val="restart"/>
+            <w:vAlign w:val="center"/>
+            <w:hideMark/>
+          </w:tcPr>
+          <w:p>
+            <w:pPr>
+              <w:pStyle w:val="Cabealho"/>
+              <w:spacing w:after="120" w:line="280" w:lineRule="exact"/>
+              <w:rPr>
+                <w:rFonts w:ascii="Calibri" w:hAnsi="Calibri"/>
+                <w:b/>
+                <w:bCs/>
+                <w:color w:val="000000" w:themeColor="text1"/>
+                <w:sz w:val="18"/>
+                <w:szCs w:val="18"/>
+                <w:lang w:val="pt-PT"/>
+              </w:rPr>
+            </w:pPr>
+            <w:r>
+              <w:rPr>
+                <w:rFonts w:ascii="Calibri" w:hAnsi="Calibri"/>
+                <w:b/>
+                <w:bCs/>
+                <w:color w:val="000000" w:themeColor="text1"/>
+                <w:sz w:val="18"/>
+                <w:szCs w:val="18"/>
+                <w:lang w:val="pt-PT"/>
+              </w:rPr>
+              <w:t>MP_06</w:t>
+            </w:r>
+            <w:r>
+              <w:rPr>
+                <w:rFonts w:ascii="Calibri" w:hAnsi="Calibri"/>
+                <w:b/>
+                <w:bCs/>
+                <w:color w:val="000000" w:themeColor="text1"/>
+                <w:sz w:val="18"/>
+                <w:szCs w:val="18"/>
+                <w:lang w:val="pt-PT"/>
+              </w:rPr>
+              <w:t xml:space="preserve"> - </w:t>
+            </w:r>
+            <w:r>
+              <w:rPr>
+                <w:rFonts w:ascii="Calibri" w:hAnsi="Calibri"/>
+                <w:b/>
+                <w:bCs/>
+                <w:color w:val="000000" w:themeColor="text1"/>
+                <w:sz w:val="18"/>
+                <w:szCs w:val="18"/>
+                <w:lang w:val="pt-PT"/>
+              </w:rPr>
+              <w:t>Inserir e apagar géneros</w:t>
+            </w:r>
           </w:p>
         </w:tc>
         <w:tc>
@@ -4227,28 +4150,29 @@
             <w:tcW w:w="1276" w:type="dxa"/>
             <w:noWrap/>
             <w:vAlign w:val="center"/>
-          </w:tcPr>
-          <w:p>
-            <w:pPr>
-              <w:pStyle w:val="Cabealho"/>
-              <w:spacing w:after="120" w:line="280" w:lineRule="exact"/>
-              <w:rPr>
-                <w:rFonts w:ascii="Calibri" w:hAnsi="Calibri"/>
-                <w:color w:val="000000" w:themeColor="text1"/>
-                <w:sz w:val="18"/>
-                <w:szCs w:val="18"/>
-                <w:lang w:val="pt-PT"/>
-              </w:rPr>
-            </w:pPr>
-            <w:r>
-              <w:rPr>
-                <w:rFonts w:ascii="Calibri" w:hAnsi="Calibri"/>
-                <w:color w:val="000000" w:themeColor="text1"/>
-                <w:sz w:val="18"/>
-                <w:szCs w:val="18"/>
-                <w:lang w:val="pt-PT"/>
-              </w:rPr>
-              <w:t>Parte 04</w:t>
+            <w:hideMark/>
+          </w:tcPr>
+          <w:p>
+            <w:pPr>
+              <w:pStyle w:val="Cabealho"/>
+              <w:spacing w:after="120" w:line="280" w:lineRule="exact"/>
+              <w:rPr>
+                <w:rFonts w:ascii="Calibri" w:hAnsi="Calibri"/>
+                <w:color w:val="000000" w:themeColor="text1"/>
+                <w:sz w:val="18"/>
+                <w:szCs w:val="18"/>
+                <w:lang w:val="pt-PT"/>
+              </w:rPr>
+            </w:pPr>
+            <w:r>
+              <w:rPr>
+                <w:rFonts w:ascii="Calibri" w:hAnsi="Calibri"/>
+                <w:color w:val="000000" w:themeColor="text1"/>
+                <w:sz w:val="18"/>
+                <w:szCs w:val="18"/>
+                <w:lang w:val="pt-PT"/>
+              </w:rPr>
+              <w:t>Parte 01</w:t>
             </w:r>
           </w:p>
         </w:tc>
@@ -4256,6 +4180,7 @@
           <w:tcPr>
             <w:tcW w:w="851" w:type="dxa"/>
             <w:vAlign w:val="center"/>
+            <w:hideMark/>
           </w:tcPr>
           <w:p>
             <w:pPr>
@@ -4276,6 +4201,7 @@
           <w:tcPr>
             <w:tcW w:w="1275" w:type="dxa"/>
             <w:vAlign w:val="center"/>
+            <w:hideMark/>
           </w:tcPr>
           <w:p>
             <w:pPr>
@@ -4296,6 +4222,7 @@
           <w:tcPr>
             <w:tcW w:w="1843" w:type="dxa"/>
             <w:vAlign w:val="center"/>
+            <w:hideMark/>
           </w:tcPr>
           <w:p>
             <w:pPr>
@@ -4316,6 +4243,7 @@
           <w:tcPr>
             <w:tcW w:w="992" w:type="dxa"/>
             <w:vAlign w:val="center"/>
+            <w:hideMark/>
           </w:tcPr>
           <w:p>
             <w:pPr>
@@ -4395,7 +4323,7 @@
                 <w:szCs w:val="18"/>
                 <w:lang w:val="pt-PT"/>
               </w:rPr>
-              <w:t>Parte 05</w:t>
+              <w:t>Parte 02</w:t>
             </w:r>
           </w:p>
         </w:tc>
@@ -4542,7 +4470,7 @@
                 <w:szCs w:val="18"/>
                 <w:lang w:val="pt-PT"/>
               </w:rPr>
-              <w:t>Avançado</w:t>
+              <w:t>Parte 03</w:t>
             </w:r>
           </w:p>
         </w:tc>
@@ -4644,60 +4572,23 @@
         <w:tc>
           <w:tcPr>
             <w:tcW w:w="2830" w:type="dxa"/>
-            <w:vMerge w:val="restart"/>
-            <w:vAlign w:val="center"/>
-            <w:hideMark/>
-          </w:tcPr>
-          <w:p>
-            <w:pPr>
-              <w:pStyle w:val="Cabealho"/>
-              <w:spacing w:after="120" w:line="280" w:lineRule="exact"/>
-              <w:rPr>
-                <w:rFonts w:ascii="Calibri" w:hAnsi="Calibri"/>
-                <w:b/>
-                <w:bCs/>
-                <w:color w:val="000000" w:themeColor="text1"/>
-                <w:sz w:val="18"/>
-                <w:szCs w:val="18"/>
-                <w:lang w:val="pt-PT"/>
-              </w:rPr>
-            </w:pPr>
-            <w:r>
-              <w:rPr>
-                <w:rFonts w:ascii="Calibri" w:hAnsi="Calibri"/>
-                <w:b/>
-                <w:bCs/>
-                <w:color w:val="000000" w:themeColor="text1"/>
-                <w:sz w:val="18"/>
-                <w:szCs w:val="18"/>
-                <w:lang w:val="pt-PT"/>
-              </w:rPr>
-              <w:t>MP_06</w:t>
-            </w:r>
-            <w:r>
-              <w:rPr>
-                <w:rFonts w:ascii="Calibri" w:hAnsi="Calibri"/>
-                <w:b/>
-                <w:bCs/>
-                <w:color w:val="000000" w:themeColor="text1"/>
-                <w:sz w:val="18"/>
-                <w:szCs w:val="18"/>
-                <w:lang w:val="pt-PT"/>
-              </w:rPr>
-              <w:t xml:space="preserve"> - </w:t>
-            </w:r>
-            <w:r>
-              <w:rPr>
-                <w:rFonts w:ascii="Calibri" w:hAnsi="Calibri"/>
-                <w:b/>
-                <w:bCs/>
-                <w:color w:val="000000" w:themeColor="text1"/>
-                <w:sz w:val="18"/>
-                <w:szCs w:val="18"/>
-                <w:lang w:val="pt-PT"/>
-              </w:rPr>
-              <w:t>Inserir e apagar géneros</w:t>
-            </w:r>
+            <w:vMerge/>
+            <w:vAlign w:val="center"/>
+          </w:tcPr>
+          <w:p>
+            <w:pPr>
+              <w:pStyle w:val="Cabealho"/>
+              <w:spacing w:after="120" w:line="280" w:lineRule="exact"/>
+              <w:rPr>
+                <w:rFonts w:ascii="Calibri" w:hAnsi="Calibri"/>
+                <w:b/>
+                <w:bCs/>
+                <w:color w:val="000000" w:themeColor="text1"/>
+                <w:sz w:val="18"/>
+                <w:szCs w:val="18"/>
+                <w:lang w:val="pt-PT"/>
+              </w:rPr>
+            </w:pPr>
           </w:p>
         </w:tc>
         <w:tc>
@@ -4705,29 +4596,28 @@
             <w:tcW w:w="1276" w:type="dxa"/>
             <w:noWrap/>
             <w:vAlign w:val="center"/>
-            <w:hideMark/>
-          </w:tcPr>
-          <w:p>
-            <w:pPr>
-              <w:pStyle w:val="Cabealho"/>
-              <w:spacing w:after="120" w:line="280" w:lineRule="exact"/>
-              <w:rPr>
-                <w:rFonts w:ascii="Calibri" w:hAnsi="Calibri"/>
-                <w:color w:val="000000" w:themeColor="text1"/>
-                <w:sz w:val="18"/>
-                <w:szCs w:val="18"/>
-                <w:lang w:val="pt-PT"/>
-              </w:rPr>
-            </w:pPr>
-            <w:r>
-              <w:rPr>
-                <w:rFonts w:ascii="Calibri" w:hAnsi="Calibri"/>
-                <w:color w:val="000000" w:themeColor="text1"/>
-                <w:sz w:val="18"/>
-                <w:szCs w:val="18"/>
-                <w:lang w:val="pt-PT"/>
-              </w:rPr>
-              <w:t>Parte 01</w:t>
+          </w:tcPr>
+          <w:p>
+            <w:pPr>
+              <w:pStyle w:val="Cabealho"/>
+              <w:spacing w:after="120" w:line="280" w:lineRule="exact"/>
+              <w:rPr>
+                <w:rFonts w:ascii="Calibri" w:hAnsi="Calibri"/>
+                <w:color w:val="000000" w:themeColor="text1"/>
+                <w:sz w:val="18"/>
+                <w:szCs w:val="18"/>
+                <w:lang w:val="pt-PT"/>
+              </w:rPr>
+            </w:pPr>
+            <w:r>
+              <w:rPr>
+                <w:rFonts w:ascii="Calibri" w:hAnsi="Calibri"/>
+                <w:color w:val="000000" w:themeColor="text1"/>
+                <w:sz w:val="18"/>
+                <w:szCs w:val="18"/>
+                <w:lang w:val="pt-PT"/>
+              </w:rPr>
+              <w:t>Parte 04</w:t>
             </w:r>
           </w:p>
         </w:tc>
@@ -4735,7 +4625,6 @@
           <w:tcPr>
             <w:tcW w:w="851" w:type="dxa"/>
             <w:vAlign w:val="center"/>
-            <w:hideMark/>
           </w:tcPr>
           <w:p>
             <w:pPr>
@@ -4756,7 +4645,6 @@
           <w:tcPr>
             <w:tcW w:w="1275" w:type="dxa"/>
             <w:vAlign w:val="center"/>
-            <w:hideMark/>
           </w:tcPr>
           <w:p>
             <w:pPr>
@@ -4777,7 +4665,6 @@
           <w:tcPr>
             <w:tcW w:w="1843" w:type="dxa"/>
             <w:vAlign w:val="center"/>
-            <w:hideMark/>
           </w:tcPr>
           <w:p>
             <w:pPr>
@@ -4798,7 +4685,6 @@
           <w:tcPr>
             <w:tcW w:w="992" w:type="dxa"/>
             <w:vAlign w:val="center"/>
-            <w:hideMark/>
           </w:tcPr>
           <w:p>
             <w:pPr>
@@ -4878,7 +4764,7 @@
                 <w:szCs w:val="18"/>
                 <w:lang w:val="pt-PT"/>
               </w:rPr>
-              <w:t>Parte 02</w:t>
+              <w:t>Parte 05</w:t>
             </w:r>
           </w:p>
         </w:tc>
@@ -5025,7 +4911,7 @@
                 <w:szCs w:val="18"/>
                 <w:lang w:val="pt-PT"/>
               </w:rPr>
-              <w:t>Parte 03</w:t>
+              <w:t>Parte 06</w:t>
             </w:r>
           </w:p>
         </w:tc>
@@ -5172,7 +5058,7 @@
                 <w:szCs w:val="18"/>
                 <w:lang w:val="pt-PT"/>
               </w:rPr>
-              <w:t>Parte 04</w:t>
+              <w:t>Avançado</w:t>
             </w:r>
           </w:p>
         </w:tc>
@@ -5274,23 +5160,60 @@
         <w:tc>
           <w:tcPr>
             <w:tcW w:w="2830" w:type="dxa"/>
-            <w:vMerge/>
-            <w:vAlign w:val="center"/>
-          </w:tcPr>
-          <w:p>
-            <w:pPr>
-              <w:pStyle w:val="Cabealho"/>
-              <w:spacing w:after="120" w:line="280" w:lineRule="exact"/>
-              <w:rPr>
-                <w:rFonts w:ascii="Calibri" w:hAnsi="Calibri"/>
-                <w:b/>
-                <w:bCs/>
-                <w:color w:val="000000" w:themeColor="text1"/>
-                <w:sz w:val="18"/>
-                <w:szCs w:val="18"/>
-                <w:lang w:val="pt-PT"/>
-              </w:rPr>
-            </w:pPr>
+            <w:vMerge w:val="restart"/>
+            <w:vAlign w:val="center"/>
+            <w:hideMark/>
+          </w:tcPr>
+          <w:p>
+            <w:pPr>
+              <w:pStyle w:val="Cabealho"/>
+              <w:spacing w:after="120" w:line="280" w:lineRule="exact"/>
+              <w:rPr>
+                <w:rFonts w:ascii="Calibri" w:hAnsi="Calibri"/>
+                <w:b/>
+                <w:bCs/>
+                <w:color w:val="000000" w:themeColor="text1"/>
+                <w:sz w:val="18"/>
+                <w:szCs w:val="18"/>
+                <w:lang w:val="pt-PT"/>
+              </w:rPr>
+            </w:pPr>
+            <w:r>
+              <w:rPr>
+                <w:rFonts w:ascii="Calibri" w:hAnsi="Calibri"/>
+                <w:b/>
+                <w:bCs/>
+                <w:color w:val="000000" w:themeColor="text1"/>
+                <w:sz w:val="18"/>
+                <w:szCs w:val="18"/>
+                <w:lang w:val="pt-PT"/>
+              </w:rPr>
+              <w:t>MP_07</w:t>
+            </w:r>
+            <w:r>
+              <w:rPr>
+                <w:rFonts w:ascii="Calibri" w:hAnsi="Calibri"/>
+                <w:b/>
+                <w:bCs/>
+                <w:color w:val="000000" w:themeColor="text1"/>
+                <w:sz w:val="18"/>
+                <w:szCs w:val="18"/>
+                <w:lang w:val="pt-PT"/>
+              </w:rPr>
+              <w:t xml:space="preserve"> - </w:t>
+            </w:r>
+            <w:r>
+              <w:rPr>
+                <w:rFonts w:ascii="Calibri" w:hAnsi="Calibri"/>
+                <w:b/>
+                <w:bCs/>
+                <w:color w:val="000000" w:themeColor="text1"/>
+                <w:sz w:val="18"/>
+                <w:szCs w:val="18"/>
+                <w:lang w:val="pt-PT"/>
+              </w:rPr>
+              <w:t>Editar géneros e Gestão de favoritos</w:t>
+            </w:r>
           </w:p>
         </w:tc>
         <w:tc>
@@ -5298,28 +5221,29 @@
             <w:tcW w:w="1276" w:type="dxa"/>
             <w:noWrap/>
             <w:vAlign w:val="center"/>
-          </w:tcPr>
-          <w:p>
-            <w:pPr>
-              <w:pStyle w:val="Cabealho"/>
-              <w:spacing w:after="120" w:line="280" w:lineRule="exact"/>
-              <w:rPr>
-                <w:rFonts w:ascii="Calibri" w:hAnsi="Calibri"/>
-                <w:color w:val="000000" w:themeColor="text1"/>
-                <w:sz w:val="18"/>
-                <w:szCs w:val="18"/>
-                <w:lang w:val="pt-PT"/>
-              </w:rPr>
-            </w:pPr>
-            <w:r>
-              <w:rPr>
-                <w:rFonts w:ascii="Calibri" w:hAnsi="Calibri"/>
-                <w:color w:val="000000" w:themeColor="text1"/>
-                <w:sz w:val="18"/>
-                <w:szCs w:val="18"/>
-                <w:lang w:val="pt-PT"/>
-              </w:rPr>
-              <w:t>Parte 05</w:t>
+            <w:hideMark/>
+          </w:tcPr>
+          <w:p>
+            <w:pPr>
+              <w:pStyle w:val="Cabealho"/>
+              <w:spacing w:after="120" w:line="280" w:lineRule="exact"/>
+              <w:rPr>
+                <w:rFonts w:ascii="Calibri" w:hAnsi="Calibri"/>
+                <w:color w:val="000000" w:themeColor="text1"/>
+                <w:sz w:val="18"/>
+                <w:szCs w:val="18"/>
+                <w:lang w:val="pt-PT"/>
+              </w:rPr>
+            </w:pPr>
+            <w:r>
+              <w:rPr>
+                <w:rFonts w:ascii="Calibri" w:hAnsi="Calibri"/>
+                <w:color w:val="000000" w:themeColor="text1"/>
+                <w:sz w:val="18"/>
+                <w:szCs w:val="18"/>
+                <w:lang w:val="pt-PT"/>
+              </w:rPr>
+              <w:t>Parte 01</w:t>
             </w:r>
           </w:p>
         </w:tc>
@@ -5327,6 +5251,7 @@
           <w:tcPr>
             <w:tcW w:w="851" w:type="dxa"/>
             <w:vAlign w:val="center"/>
+            <w:hideMark/>
           </w:tcPr>
           <w:p>
             <w:pPr>
@@ -5347,6 +5272,7 @@
           <w:tcPr>
             <w:tcW w:w="1275" w:type="dxa"/>
             <w:vAlign w:val="center"/>
+            <w:hideMark/>
           </w:tcPr>
           <w:p>
             <w:pPr>
@@ -5367,6 +5293,7 @@
           <w:tcPr>
             <w:tcW w:w="1843" w:type="dxa"/>
             <w:vAlign w:val="center"/>
+            <w:hideMark/>
           </w:tcPr>
           <w:p>
             <w:pPr>
@@ -5387,6 +5314,7 @@
           <w:tcPr>
             <w:tcW w:w="992" w:type="dxa"/>
             <w:vAlign w:val="center"/>
+            <w:hideMark/>
           </w:tcPr>
           <w:p>
             <w:pPr>
@@ -5466,7 +5394,7 @@
                 <w:szCs w:val="18"/>
                 <w:lang w:val="pt-PT"/>
               </w:rPr>
-              <w:t>Avançado</w:t>
+              <w:t>Parte 02</w:t>
             </w:r>
           </w:p>
         </w:tc>
@@ -5568,60 +5496,23 @@
         <w:tc>
           <w:tcPr>
             <w:tcW w:w="2830" w:type="dxa"/>
-            <w:vMerge w:val="restart"/>
-            <w:vAlign w:val="center"/>
-            <w:hideMark/>
-          </w:tcPr>
-          <w:p>
-            <w:pPr>
-              <w:pStyle w:val="Cabealho"/>
-              <w:spacing w:after="120" w:line="280" w:lineRule="exact"/>
-              <w:rPr>
-                <w:rFonts w:ascii="Calibri" w:hAnsi="Calibri"/>
-                <w:b/>
-                <w:bCs/>
-                <w:color w:val="000000" w:themeColor="text1"/>
-                <w:sz w:val="18"/>
-                <w:szCs w:val="18"/>
-                <w:lang w:val="pt-PT"/>
-              </w:rPr>
-            </w:pPr>
-            <w:r>
-              <w:rPr>
-                <w:rFonts w:ascii="Calibri" w:hAnsi="Calibri"/>
-                <w:b/>
-                <w:bCs/>
-                <w:color w:val="000000" w:themeColor="text1"/>
-                <w:sz w:val="18"/>
-                <w:szCs w:val="18"/>
-                <w:lang w:val="pt-PT"/>
-              </w:rPr>
-              <w:t>MP_07</w:t>
-            </w:r>
-            <w:r>
-              <w:rPr>
-                <w:rFonts w:ascii="Calibri" w:hAnsi="Calibri"/>
-                <w:b/>
-                <w:bCs/>
-                <w:color w:val="000000" w:themeColor="text1"/>
-                <w:sz w:val="18"/>
-                <w:szCs w:val="18"/>
-                <w:lang w:val="pt-PT"/>
-              </w:rPr>
-              <w:t xml:space="preserve"> - </w:t>
-            </w:r>
-            <w:r>
-              <w:rPr>
-                <w:rFonts w:ascii="Calibri" w:hAnsi="Calibri"/>
-                <w:b/>
-                <w:bCs/>
-                <w:color w:val="000000" w:themeColor="text1"/>
-                <w:sz w:val="18"/>
-                <w:szCs w:val="18"/>
-                <w:lang w:val="pt-PT"/>
-              </w:rPr>
-              <w:t>Editar géneros e Gestão de favoritos</w:t>
-            </w:r>
+            <w:vMerge/>
+            <w:vAlign w:val="center"/>
+          </w:tcPr>
+          <w:p>
+            <w:pPr>
+              <w:pStyle w:val="Cabealho"/>
+              <w:spacing w:after="120" w:line="280" w:lineRule="exact"/>
+              <w:rPr>
+                <w:rFonts w:ascii="Calibri" w:hAnsi="Calibri"/>
+                <w:b/>
+                <w:bCs/>
+                <w:color w:val="000000" w:themeColor="text1"/>
+                <w:sz w:val="18"/>
+                <w:szCs w:val="18"/>
+                <w:lang w:val="pt-PT"/>
+              </w:rPr>
+            </w:pPr>
           </w:p>
         </w:tc>
         <w:tc>
@@ -5629,29 +5520,28 @@
             <w:tcW w:w="1276" w:type="dxa"/>
             <w:noWrap/>
             <w:vAlign w:val="center"/>
-            <w:hideMark/>
-          </w:tcPr>
-          <w:p>
-            <w:pPr>
-              <w:pStyle w:val="Cabealho"/>
-              <w:spacing w:after="120" w:line="280" w:lineRule="exact"/>
-              <w:rPr>
-                <w:rFonts w:ascii="Calibri" w:hAnsi="Calibri"/>
-                <w:color w:val="000000" w:themeColor="text1"/>
-                <w:sz w:val="18"/>
-                <w:szCs w:val="18"/>
-                <w:lang w:val="pt-PT"/>
-              </w:rPr>
-            </w:pPr>
-            <w:r>
-              <w:rPr>
-                <w:rFonts w:ascii="Calibri" w:hAnsi="Calibri"/>
-                <w:color w:val="000000" w:themeColor="text1"/>
-                <w:sz w:val="18"/>
-                <w:szCs w:val="18"/>
-                <w:lang w:val="pt-PT"/>
-              </w:rPr>
-              <w:t>Parte 01</w:t>
+          </w:tcPr>
+          <w:p>
+            <w:pPr>
+              <w:pStyle w:val="Cabealho"/>
+              <w:spacing w:after="120" w:line="280" w:lineRule="exact"/>
+              <w:rPr>
+                <w:rFonts w:ascii="Calibri" w:hAnsi="Calibri"/>
+                <w:color w:val="000000" w:themeColor="text1"/>
+                <w:sz w:val="18"/>
+                <w:szCs w:val="18"/>
+                <w:lang w:val="pt-PT"/>
+              </w:rPr>
+            </w:pPr>
+            <w:r>
+              <w:rPr>
+                <w:rFonts w:ascii="Calibri" w:hAnsi="Calibri"/>
+                <w:color w:val="000000" w:themeColor="text1"/>
+                <w:sz w:val="18"/>
+                <w:szCs w:val="18"/>
+                <w:lang w:val="pt-PT"/>
+              </w:rPr>
+              <w:t>Parte 03</w:t>
             </w:r>
           </w:p>
         </w:tc>
@@ -5659,7 +5549,6 @@
           <w:tcPr>
             <w:tcW w:w="851" w:type="dxa"/>
             <w:vAlign w:val="center"/>
-            <w:hideMark/>
           </w:tcPr>
           <w:p>
             <w:pPr>
@@ -5680,7 +5569,6 @@
           <w:tcPr>
             <w:tcW w:w="1275" w:type="dxa"/>
             <w:vAlign w:val="center"/>
-            <w:hideMark/>
           </w:tcPr>
           <w:p>
             <w:pPr>
@@ -5701,7 +5589,6 @@
           <w:tcPr>
             <w:tcW w:w="1843" w:type="dxa"/>
             <w:vAlign w:val="center"/>
-            <w:hideMark/>
           </w:tcPr>
           <w:p>
             <w:pPr>
@@ -5722,7 +5609,6 @@
           <w:tcPr>
             <w:tcW w:w="992" w:type="dxa"/>
             <w:vAlign w:val="center"/>
-            <w:hideMark/>
           </w:tcPr>
           <w:p>
             <w:pPr>
@@ -5802,7 +5688,7 @@
                 <w:szCs w:val="18"/>
                 <w:lang w:val="pt-PT"/>
               </w:rPr>
-              <w:t>Parte 02</w:t>
+              <w:t>Parte 04</w:t>
             </w:r>
           </w:p>
         </w:tc>
@@ -5949,7 +5835,7 @@
                 <w:szCs w:val="18"/>
                 <w:lang w:val="pt-PT"/>
               </w:rPr>
-              <w:t>Parte 03</w:t>
+              <w:t>Avançado</w:t>
             </w:r>
           </w:p>
         </w:tc>
@@ -6002,7 +5888,6 @@
             <w:pPr>
               <w:pStyle w:val="Cabealho"/>
               <w:spacing w:after="120" w:line="280" w:lineRule="exact"/>
-              <w:jc w:val="center"/>
               <w:rPr>
                 <w:rFonts w:ascii="Calibri" w:hAnsi="Calibri"/>
                 <w:b/>
@@ -6051,23 +5936,47 @@
         <w:tc>
           <w:tcPr>
             <w:tcW w:w="2830" w:type="dxa"/>
-            <w:vMerge/>
-            <w:vAlign w:val="center"/>
-          </w:tcPr>
-          <w:p>
-            <w:pPr>
-              <w:pStyle w:val="Cabealho"/>
-              <w:spacing w:after="120" w:line="280" w:lineRule="exact"/>
-              <w:rPr>
-                <w:rFonts w:ascii="Calibri" w:hAnsi="Calibri"/>
-                <w:b/>
-                <w:bCs/>
-                <w:color w:val="000000" w:themeColor="text1"/>
-                <w:sz w:val="18"/>
-                <w:szCs w:val="18"/>
-                <w:lang w:val="pt-PT"/>
-              </w:rPr>
-            </w:pPr>
+            <w:vMerge w:val="restart"/>
+            <w:vAlign w:val="center"/>
+          </w:tcPr>
+          <w:p>
+            <w:pPr>
+              <w:pStyle w:val="Cabealho"/>
+              <w:spacing w:after="120" w:line="280" w:lineRule="exact"/>
+              <w:rPr>
+                <w:rFonts w:ascii="Calibri" w:hAnsi="Calibri"/>
+                <w:b/>
+                <w:bCs/>
+                <w:color w:val="000000" w:themeColor="text1"/>
+                <w:sz w:val="18"/>
+                <w:szCs w:val="18"/>
+                <w:lang w:val="pt-PT"/>
+              </w:rPr>
+            </w:pPr>
+            <w:r>
+              <w:rPr>
+                <w:rFonts w:ascii="Calibri" w:hAnsi="Calibri"/>
+                <w:b/>
+                <w:bCs/>
+                <w:color w:val="000000" w:themeColor="text1"/>
+                <w:sz w:val="18"/>
+                <w:szCs w:val="18"/>
+                <w:lang w:val="pt-PT"/>
+              </w:rPr>
+              <w:t>MP_0</w:t>
+            </w:r>
+            <w:r>
+              <w:rPr>
+                <w:rFonts w:ascii="Calibri" w:hAnsi="Calibri"/>
+                <w:b/>
+                <w:bCs/>
+                <w:color w:val="000000" w:themeColor="text1"/>
+                <w:sz w:val="18"/>
+                <w:szCs w:val="18"/>
+                <w:lang w:val="pt-PT"/>
+              </w:rPr>
+              <w:t>8 – Inserir filmes</w:t>
+            </w:r>
           </w:p>
         </w:tc>
         <w:tc>
@@ -6096,7 +6005,7 @@
                 <w:szCs w:val="18"/>
                 <w:lang w:val="pt-PT"/>
               </w:rPr>
-              <w:t>Parte 04</w:t>
+              <w:t>Parte 01</w:t>
             </w:r>
           </w:p>
         </w:tc>
@@ -6243,7 +6152,7 @@
                 <w:szCs w:val="18"/>
                 <w:lang w:val="pt-PT"/>
               </w:rPr>
-              <w:t>Avançado</w:t>
+              <w:t>Parte 02</w:t>
             </w:r>
           </w:p>
         </w:tc>
@@ -6345,47 +6254,23 @@
         <w:tc>
           <w:tcPr>
             <w:tcW w:w="2830" w:type="dxa"/>
-            <w:vMerge w:val="restart"/>
-            <w:vAlign w:val="center"/>
-          </w:tcPr>
-          <w:p>
-            <w:pPr>
-              <w:pStyle w:val="Cabealho"/>
-              <w:spacing w:after="120" w:line="280" w:lineRule="exact"/>
-              <w:rPr>
-                <w:rFonts w:ascii="Calibri" w:hAnsi="Calibri"/>
-                <w:b/>
-                <w:bCs/>
-                <w:color w:val="000000" w:themeColor="text1"/>
-                <w:sz w:val="18"/>
-                <w:szCs w:val="18"/>
-                <w:lang w:val="pt-PT"/>
-              </w:rPr>
-            </w:pPr>
-            <w:r>
-              <w:rPr>
-                <w:rFonts w:ascii="Calibri" w:hAnsi="Calibri"/>
-                <w:b/>
-                <w:bCs/>
-                <w:color w:val="000000" w:themeColor="text1"/>
-                <w:sz w:val="18"/>
-                <w:szCs w:val="18"/>
-                <w:lang w:val="pt-PT"/>
-              </w:rPr>
-              <w:t>MP_0</w:t>
-            </w:r>
-            <w:r>
-              <w:rPr>
-                <w:rFonts w:ascii="Calibri" w:hAnsi="Calibri"/>
-                <w:b/>
-                <w:bCs/>
-                <w:color w:val="000000" w:themeColor="text1"/>
-                <w:sz w:val="18"/>
-                <w:szCs w:val="18"/>
-                <w:lang w:val="pt-PT"/>
-              </w:rPr>
-              <w:t>8 – Inserir filmes</w:t>
-            </w:r>
+            <w:vMerge/>
+            <w:vAlign w:val="center"/>
+          </w:tcPr>
+          <w:p>
+            <w:pPr>
+              <w:pStyle w:val="Cabealho"/>
+              <w:spacing w:after="120" w:line="280" w:lineRule="exact"/>
+              <w:rPr>
+                <w:rFonts w:ascii="Calibri" w:hAnsi="Calibri"/>
+                <w:b/>
+                <w:bCs/>
+                <w:color w:val="000000" w:themeColor="text1"/>
+                <w:sz w:val="18"/>
+                <w:szCs w:val="18"/>
+                <w:lang w:val="pt-PT"/>
+              </w:rPr>
+            </w:pPr>
           </w:p>
         </w:tc>
         <w:tc>
@@ -6414,7 +6299,154 @@
                 <w:szCs w:val="18"/>
                 <w:lang w:val="pt-PT"/>
               </w:rPr>
-              <w:t>Parte 01</w:t>
+              <w:t>Parte 03</w:t>
+            </w:r>
+          </w:p>
+        </w:tc>
+        <w:tc>
+          <w:tcPr>
+            <w:tcW w:w="851" w:type="dxa"/>
+            <w:vAlign w:val="center"/>
+          </w:tcPr>
+          <w:p>
+            <w:pPr>
+              <w:pStyle w:val="Cabealho"/>
+              <w:spacing w:after="120" w:line="280" w:lineRule="exact"/>
+              <w:jc w:val="center"/>
+              <w:rPr>
+                <w:rFonts w:ascii="Calibri" w:hAnsi="Calibri"/>
+                <w:b/>
+                <w:bCs/>
+                <w:color w:val="000000" w:themeColor="text1"/>
+                <w:lang w:val="pt-PT"/>
+              </w:rPr>
+            </w:pPr>
+          </w:p>
+        </w:tc>
+        <w:tc>
+          <w:tcPr>
+            <w:tcW w:w="1275" w:type="dxa"/>
+            <w:vAlign w:val="center"/>
+          </w:tcPr>
+          <w:p>
+            <w:pPr>
+              <w:pStyle w:val="Cabealho"/>
+              <w:spacing w:after="120" w:line="280" w:lineRule="exact"/>
+              <w:jc w:val="center"/>
+              <w:rPr>
+                <w:rFonts w:ascii="Calibri" w:hAnsi="Calibri"/>
+                <w:b/>
+                <w:bCs/>
+                <w:color w:val="000000" w:themeColor="text1"/>
+                <w:lang w:val="pt-PT"/>
+              </w:rPr>
+            </w:pPr>
+          </w:p>
+        </w:tc>
+        <w:tc>
+          <w:tcPr>
+            <w:tcW w:w="1843" w:type="dxa"/>
+            <w:vAlign w:val="center"/>
+          </w:tcPr>
+          <w:p>
+            <w:pPr>
+              <w:pStyle w:val="Cabealho"/>
+              <w:spacing w:after="120" w:line="280" w:lineRule="exact"/>
+              <w:jc w:val="center"/>
+              <w:rPr>
+                <w:rFonts w:ascii="Calibri" w:hAnsi="Calibri"/>
+                <w:b/>
+                <w:bCs/>
+                <w:color w:val="000000" w:themeColor="text1"/>
+                <w:lang w:val="pt-PT"/>
+              </w:rPr>
+            </w:pPr>
+          </w:p>
+        </w:tc>
+        <w:tc>
+          <w:tcPr>
+            <w:tcW w:w="992" w:type="dxa"/>
+            <w:vAlign w:val="center"/>
+          </w:tcPr>
+          <w:p>
+            <w:pPr>
+              <w:pStyle w:val="Cabealho"/>
+              <w:spacing w:after="120" w:line="280" w:lineRule="exact"/>
+              <w:jc w:val="center"/>
+              <w:rPr>
+                <w:rFonts w:ascii="Calibri" w:hAnsi="Calibri"/>
+                <w:b/>
+                <w:bCs/>
+                <w:color w:val="000000" w:themeColor="text1"/>
+                <w:lang w:val="pt-PT"/>
+              </w:rPr>
+            </w:pPr>
+            <w:r>
+              <w:rPr>
+                <w:rFonts w:ascii="Calibri" w:hAnsi="Calibri"/>
+                <w:b/>
+                <w:bCs/>
+                <w:color w:val="000000" w:themeColor="text1"/>
+                <w:lang w:val="pt-PT"/>
+              </w:rPr>
+              <w:t>x</w:t>
+            </w:r>
+          </w:p>
+        </w:tc>
+      </w:tr>
+      <w:tr>
+        <w:trPr>
+          <w:trHeight w:val="320"/>
+        </w:trPr>
+        <w:tc>
+          <w:tcPr>
+            <w:tcW w:w="2830" w:type="dxa"/>
+            <w:vMerge/>
+            <w:vAlign w:val="center"/>
+          </w:tcPr>
+          <w:p>
+            <w:pPr>
+              <w:pStyle w:val="Cabealho"/>
+              <w:spacing w:after="120" w:line="280" w:lineRule="exact"/>
+              <w:rPr>
+                <w:rFonts w:ascii="Calibri" w:hAnsi="Calibri"/>
+                <w:b/>
+                <w:bCs/>
+                <w:color w:val="000000" w:themeColor="text1"/>
+                <w:sz w:val="18"/>
+                <w:szCs w:val="18"/>
+                <w:lang w:val="pt-PT"/>
+              </w:rPr>
+            </w:pPr>
+          </w:p>
+        </w:tc>
+        <w:tc>
+          <w:tcPr>
+            <w:tcW w:w="1276" w:type="dxa"/>
+            <w:noWrap/>
+            <w:vAlign w:val="center"/>
+          </w:tcPr>
+          <w:p>
+            <w:pPr>
+              <w:pStyle w:val="Cabealho"/>
+              <w:spacing w:after="120" w:line="280" w:lineRule="exact"/>
+              <w:rPr>
+                <w:rFonts w:ascii="Calibri" w:hAnsi="Calibri"/>
+                <w:color w:val="000000" w:themeColor="text1"/>
+                <w:sz w:val="18"/>
+                <w:szCs w:val="18"/>
+                <w:lang w:val="pt-PT"/>
+              </w:rPr>
+            </w:pPr>
+            <w:r>
+              <w:rPr>
+                <w:rFonts w:ascii="Calibri" w:hAnsi="Calibri"/>
+                <w:color w:val="000000" w:themeColor="text1"/>
+                <w:sz w:val="18"/>
+                <w:szCs w:val="18"/>
+                <w:lang w:val="pt-PT"/>
+              </w:rPr>
+              <w:t>Parte 04</w:t>
             </w:r>
           </w:p>
         </w:tc>
@@ -6678,11 +6710,28 @@
     </w:p>
     <w:p>
       <w:r>
-        <w:t xml:space="preserve">Durante o desenvolvimento, foram criadas várias funcionalidades além das que constavam nos exercícios. A aplicação permite adicionar filmes com título, descrição e capa, sendo que a imagem é validada quanto ao tipo (JPG ou PNG) e ao tamanho (máximo 2MB). Foi ainda </w:t>
+        <w:t xml:space="preserve">Durante o desenvolvimento, foram criadas várias funcionalidades além das que constavam nos exercícios. </w:t>
+      </w:r>
+      <w:r>
+        <w:t>O site</w:t>
+      </w:r>
+      <w:r>
+        <w:t xml:space="preserve"> permite adicionar filmes com título, descrição</w:t>
+      </w:r>
+      <w:r>
+        <w:t xml:space="preserve">, ano, género, </w:t>
+      </w:r>
+      <w:proofErr w:type="spellStart"/>
+      <w:r>
+        <w:t>url’s</w:t>
+      </w:r>
+      <w:proofErr w:type="spellEnd"/>
+      <w:r>
+        <w:t xml:space="preserve"> e capa, sendo que a imagem é validada quanto ao tipo (JPG ou PNG) e ao tamanho (máximo 2MB). Foi ainda criada uma área de gestão de filmes acessível apenas a administradores, </w:t>
       </w:r>
       <w:r>
         <w:lastRenderedPageBreak/>
-        <w:t>criada uma área de gestão de filmes acessível apenas a administradores, com opções para adicionar, eliminar vários filmes em simultâneo e ver favoritos. Os utilizadores normais apenas podem ver e aceder aos seus favoritos. Implementou-se um sistema de feedback baseado numa função que centraliza as mensagens de sucesso ou erro, garantindo consistência na interface. Para além disso, integrou-se um sistema de comentários, onde os utilizadores autenticados podem comentar filmes. Os próprios autores podem editar ou eliminar os seus comentários e os administradores têm acesso para apagar qualquer um. Isto permitiu aplicar conceitos de controlo de sessão e permissões. Esta abordagem reforçou o dinamismo da aplicação e melhorou a experiência do utilizador. A criação e reutilização de componentes, como o sistema de mensagens e os formulários de gestão, permitiu manter o código mais limpo e modular.</w:t>
+        <w:t>com opções para adicionar, eliminar vários filmes em simultâneo e ver favoritos. Os utilizadores normais apenas podem ver e aceder aos seus favoritos. Implementou-se um sistema de feedback baseado numa função que centraliza as mensagens de sucesso ou erro, garantindo consistência na interface. Para além disso, integrou-se um sistema de comentários, onde os utilizadores autenticados podem comentar filmes. Os próprios autores podem editar ou eliminar os seus comentários e os administradores têm acesso para apagar qualquer um. Isto permitiu aplicar conceitos de controlo de sessão e permissões. Esta abordagem reforçou o dinamismo da aplicação e melhorou a experiência do utilizador. A criação e reutilização de componentes, como o sistema de mensagens e os formulários de gestão, permitiu manter o código mais limpo e modular.</w:t>
       </w:r>
     </w:p>
     <w:p>
@@ -6704,7 +6753,25 @@
     </w:p>
     <w:p>
       <w:r>
-        <w:t xml:space="preserve">Apesar de grande parte do projeto ter sido concluída com sucesso, existiram dificuldades ao longo do processo. A resolução de erros foi uma das partes mais exigentes, especialmente nas funcionalidades de atualização, onde foi necessário garantir que os dados passavam corretamente entre páginas e formulários. A depuração de problemas ligados a sessões e permissões também exigiu atenção. Outra limitação foi a não implementação de um sistema de avaliação dos filmes por pontuação, que teria sido útil para aplicar em projetos futuros como o </w:t>
+        <w:t xml:space="preserve">Apesar de grande parte do projeto ter sido concluída com sucesso, existiram dificuldades ao longo do processo. A resolução de erros foi uma das partes mais exigentes, especialmente nas funcionalidades de atualização, onde foi necessário garantir que os dados passavam corretamente entre páginas e formulários. A depuração de problemas ligados a sessões e permissões também exigiu atenção. Outra limitação foi a não implementação de um sistema de avaliação dos filmes por </w:t>
+      </w:r>
+      <w:r>
+        <w:t>rating</w:t>
+      </w:r>
+      <w:r>
+        <w:t xml:space="preserve">, que teria sido útil para aplicar </w:t>
+      </w:r>
+      <w:r>
+        <w:t>no</w:t>
+      </w:r>
+      <w:r>
+        <w:t xml:space="preserve"> projeto</w:t>
+      </w:r>
+      <w:r>
+        <w:t xml:space="preserve"> d</w:t>
+      </w:r>
+      <w:r>
+        <w:t xml:space="preserve">o </w:t>
       </w:r>
       <w:proofErr w:type="spellStart"/>
       <w:r>
@@ -6712,7 +6779,19 @@
       </w:r>
       <w:proofErr w:type="spellEnd"/>
       <w:r>
-        <w:t>, onde a funcionalidade de rating está prevista. No entanto, optou-se por priorizar a implementação estável das funcionalidades principais. Também se verificou que gerir ficheiros de imagem envolvia cuidados acrescidos, como garantir que só ficheiros válidos são aceites e que não sobrecarregam o servidor. Houve a necessidade de testar repetidamente a interface, especialmente quando se introduziram alterações nos formulários e nos controlos de acesso. Em geral, a principal aprendizagem foi perceber que é essencial organizar bem o tempo e começar pelas funcionalidades mais importantes. Mesmo com os desafios, este projeto permitiu reforçar competências práticas e melhorar a forma de estruturar e testar o código.</w:t>
+        <w:t>, onde a funcionalidade de rating está prevista. No entanto, optou-se por priorizar a implementação estável das funcionalidades principais. Também se verificou que gerir ficheiros de imagem envolvia cuidados acrescidos, como garantir que só ficheiros válidos são aceites e que não sobrecarrega</w:t>
+      </w:r>
+      <w:r>
+        <w:t>va</w:t>
+      </w:r>
+      <w:r>
+        <w:t xml:space="preserve">m o servidor. Houve a necessidade de testar repetidamente a interface, especialmente quando se introduziram alterações nos formulários e nos controlos de acesso. Em geral, a principal aprendizagem foi perceber que é essencial organizar bem o tempo e começar pelas funcionalidades mais importantes. Mesmo com os desafios, este projeto permitiu reforçar </w:t>
+      </w:r>
+      <w:r>
+        <w:t xml:space="preserve">as </w:t>
+      </w:r>
+      <w:r>
+        <w:t>competências práticas e melhorar a forma de estruturar e testar o código.</w:t>
       </w:r>
     </w:p>
     <w:p/>
@@ -6735,13 +6814,13 @@
     </w:p>
     <w:p>
       <w:r>
-        <w:t xml:space="preserve">O desenvolvimento do </w:t>
+        <w:t xml:space="preserve">O desenvolvimento do miniprojecto foi uma etapa importante na consolidação dos conhecimentos adquiridos na unidade curricular. Foram aplicados diversos conceitos práticos, desde o uso de sessões à manipulação de formulários, passando pela gestão de permissões e interação com a base de dados. As funcionalidades desenvolvidas, como o sistema de favoritos, comentários e gestão de filmes, mostraram-se úteis e </w:t>
       </w:r>
       <w:r>
-        <w:t>miniprojecto</w:t>
+        <w:t>deverão ser</w:t>
       </w:r>
       <w:r>
-        <w:t xml:space="preserve"> foi uma etapa importante na consolidação dos conhecimentos adquiridos na unidade curricular. Foram aplicados diversos conceitos práticos, desde o uso de sessões à manipulação de formulários, passando pela gestão de permissões e interação com a base de dados. As funcionalidades desenvolvidas, como o sistema de favoritos, comentários e gestão de filmes, mostraram-se úteis e serão adaptadas para o projeto final em grupo, o </w:t>
+        <w:t xml:space="preserve"> adaptadas para o projeto final em grupo, o </w:t>
       </w:r>
       <w:proofErr w:type="spellStart"/>
       <w:r>
@@ -6749,7 +6828,13 @@
       </w:r>
       <w:proofErr w:type="spellEnd"/>
       <w:r>
-        <w:t>. Este trabalho serviu como base para o que virá a ser um sistema mais complexo, com funcionalidades semelhantes. O contacto direto com a implementação real de funcionalidades, assim como a resolução de erros, permitiu desenvolver autonomia e maior confiança no desenvolvimento web. Termina-se o projeto com uma perceção clara do que foi alcançado e do que poderá ser melhorado, sabendo que o que foi feito terá utilidade concreta no futuro próximo.</w:t>
+        <w:t xml:space="preserve">. Este trabalho serviu como base para o que virá a ser um sistema mais complexo, com funcionalidades semelhantes. O contacto direto com a implementação real de funcionalidades, assim como a resolução de erros, permitiu desenvolver </w:t>
+      </w:r>
+      <w:r>
+        <w:t xml:space="preserve">maior </w:t>
+      </w:r>
+      <w:r>
+        <w:t>autonomia e maior confiança no desenvolvimento web. Termina-se o projeto com uma perceção clara do que foi alcançado e do que poderá ser melhorado, sabendo que o que foi feito terá utilidade concreta no futuro próximo.</w:t>
       </w:r>
     </w:p>
     <w:p/>
@@ -6757,9 +6842,9 @@
     <w:p/>
     <w:p/>
     <w:sectPr>
-      <w:headerReference w:type="default" r:id="rId10"/>
-      <w:footerReference w:type="even" r:id="rId11"/>
-      <w:footerReference w:type="default" r:id="rId12"/>
+      <w:headerReference w:type="default" r:id="rId11"/>
+      <w:footerReference w:type="even" r:id="rId12"/>
+      <w:footerReference w:type="default" r:id="rId13"/>
       <w:pgSz w:w="11900" w:h="16840"/>
       <w:pgMar w:top="1247" w:right="1440" w:bottom="1418" w:left="1440" w:header="709" w:footer="485" w:gutter="0"/>
       <w:cols w:space="708"/>
@@ -7474,6 +7559,7 @@
   <w:style w:type="character" w:default="1" w:styleId="Tipodeletrapredefinidodopargrafo">
     <w:name w:val="Default Paragraph Font"/>
     <w:uiPriority w:val="1"/>
+    <w:semiHidden/>
     <w:unhideWhenUsed/>
   </w:style>
   <w:style w:type="table" w:default="1" w:styleId="Tabelanormal">
@@ -7951,11 +8037,12 @@
 </file>
 
 <file path=customXml/item1.xml><?xml version="1.0" encoding="utf-8"?>
-<p:properties xmlns:p="http://schemas.microsoft.com/office/2006/metadata/properties" xmlns:xsi="http://www.w3.org/2001/XMLSchema-instance" xmlns:pc="http://schemas.microsoft.com/office/infopath/2007/PartnerControls">
-  <documentManagement>
-    <ReferenceId xmlns="72afb8b1-3fa0-48b9-8488-94a4c064b9b8" xsi:nil="true"/>
-  </documentManagement>
-</p:properties>
+<?mso-contentType ?>
+<FormTemplates xmlns="http://schemas.microsoft.com/sharepoint/v3/contenttype/forms">
+  <Display>DocumentLibraryForm</Display>
+  <Edit>DocumentLibraryForm</Edit>
+  <New>DocumentLibraryForm</New>
+</FormTemplates>
 </file>
 
 <file path=customXml/item2.xml><?xml version="1.0" encoding="utf-8"?>
@@ -8085,20 +8172,17 @@
 </file>
 
 <file path=customXml/item3.xml><?xml version="1.0" encoding="utf-8"?>
-<?mso-contentType ?>
-<FormTemplates xmlns="http://schemas.microsoft.com/sharepoint/v3/contenttype/forms">
-  <Display>DocumentLibraryForm</Display>
-  <Edit>DocumentLibraryForm</Edit>
-  <New>DocumentLibraryForm</New>
-</FormTemplates>
+<p:properties xmlns:p="http://schemas.microsoft.com/office/2006/metadata/properties" xmlns:xsi="http://www.w3.org/2001/XMLSchema-instance" xmlns:pc="http://schemas.microsoft.com/office/infopath/2007/PartnerControls">
+  <documentManagement>
+    <ReferenceId xmlns="72afb8b1-3fa0-48b9-8488-94a4c064b9b8" xsi:nil="true"/>
+  </documentManagement>
+</p:properties>
 </file>
 
 <file path=customXml/itemProps1.xml><?xml version="1.0" encoding="utf-8"?>
-<ds:datastoreItem xmlns:ds="http://schemas.openxmlformats.org/officeDocument/2006/customXml" ds:itemID="{1436A837-F2BA-404F-A012-99A92B42669C}">
+<ds:datastoreItem xmlns:ds="http://schemas.openxmlformats.org/officeDocument/2006/customXml" ds:itemID="{883696E2-0346-4CF0-8899-7A66B0F33F15}">
   <ds:schemaRefs>
-    <ds:schemaRef ds:uri="http://schemas.microsoft.com/office/2006/metadata/properties"/>
-    <ds:schemaRef ds:uri="http://schemas.microsoft.com/office/infopath/2007/PartnerControls"/>
-    <ds:schemaRef ds:uri="72afb8b1-3fa0-48b9-8488-94a4c064b9b8"/>
+    <ds:schemaRef ds:uri="http://schemas.microsoft.com/sharepoint/v3/contenttype/forms"/>
   </ds:schemaRefs>
 </ds:datastoreItem>
 </file>
@@ -8122,9 +8206,11 @@
 </file>
 
 <file path=customXml/itemProps3.xml><?xml version="1.0" encoding="utf-8"?>
-<ds:datastoreItem xmlns:ds="http://schemas.openxmlformats.org/officeDocument/2006/customXml" ds:itemID="{883696E2-0346-4CF0-8899-7A66B0F33F15}">
+<ds:datastoreItem xmlns:ds="http://schemas.openxmlformats.org/officeDocument/2006/customXml" ds:itemID="{1436A837-F2BA-404F-A012-99A92B42669C}">
   <ds:schemaRefs>
-    <ds:schemaRef ds:uri="http://schemas.microsoft.com/sharepoint/v3/contenttype/forms"/>
+    <ds:schemaRef ds:uri="http://schemas.microsoft.com/office/2006/metadata/properties"/>
+    <ds:schemaRef ds:uri="http://schemas.microsoft.com/office/infopath/2007/PartnerControls"/>
+    <ds:schemaRef ds:uri="72afb8b1-3fa0-48b9-8488-94a4c064b9b8"/>
   </ds:schemaRefs>
 </ds:datastoreItem>
 </file>
</xml_diff>